<commit_message>
fixed some fb issues
</commit_message>
<xml_diff>
--- a/Online/MAP2_Uploader/Uploader/resources/Templates/Feedback/MAP2_phys_temp.docx
+++ b/Online/MAP2_Uploader/Uploader/resources/Templates/Feedback/MAP2_phys_temp.docx
@@ -233,7 +233,7 @@
           <w:noProof/>
           <w:szCs w:val="22"/>
         </w:rPr>
-        <w:t>January 10, 2022</w:t>
+        <w:t>February 14, 2022</w:t>
       </w:r>
       <w:r>
         <w:rPr>
@@ -3740,7 +3740,6 @@
         <w:rPr>
           <w:noProof/>
         </w:rPr>
-        <w:lastRenderedPageBreak/>
         <w:pict w14:anchorId="207CD281">
           <v:shape id="Picture 1" o:spid="_x0000_s1048" type="#_x0000_t75" style="position:absolute;margin-left:303.9pt;margin-top:-.35pt;width:185.3pt;height:52.8pt;z-index:-1;visibility:visible;mso-wrap-style:square;mso-wrap-distance-left:9pt;mso-wrap-distance-top:0;mso-wrap-distance-right:9pt;mso-wrap-distance-bottom:0;mso-position-horizontal-relative:text;mso-position-vertical-relative:text" wrapcoords="-87 0 -87 21291 21600 21291 21600 0 -87 0">
             <v:imagedata r:id="rId9" o:title=""/>
@@ -3903,6 +3902,7 @@
       </w:pPr>
     </w:p>
     <w:sectPr>
+      <w:footerReference w:type="default" r:id="rId12"/>
       <w:pgSz w:w="12240" w:h="15840"/>
       <w:pgMar w:top="1440" w:right="1440" w:bottom="1440" w:left="1440" w:header="720" w:footer="720" w:gutter="0"/>
       <w:cols w:space="720"/>
@@ -3929,6 +3929,206 @@
     </w:p>
   </w:endnote>
 </w:endnotes>
+</file>
+
+<file path=word/footer1.xml><?xml version="1.0" encoding="utf-8"?>
+<w:ftr xmlns:wpc="http://schemas.microsoft.com/office/word/2010/wordprocessingCanvas" xmlns:cx="http://schemas.microsoft.com/office/drawing/2014/chartex" xmlns:cx1="http://schemas.microsoft.com/office/drawing/2015/9/8/chartex" xmlns:cx2="http://schemas.microsoft.com/office/drawing/2015/10/21/chartex" xmlns:cx3="http://schemas.microsoft.com/office/drawing/2016/5/9/chartex" xmlns:cx4="http://schemas.microsoft.com/office/drawing/2016/5/10/chartex" xmlns:cx5="http://schemas.microsoft.com/office/drawing/2016/5/11/chartex" xmlns:cx6="http://schemas.microsoft.com/office/drawing/2016/5/12/chartex" xmlns:cx7="http://schemas.microsoft.com/office/drawing/2016/5/13/chartex" xmlns:cx8="http://schemas.microsoft.com/office/drawing/2016/5/14/chartex" xmlns:mc="http://schemas.openxmlformats.org/markup-compatibility/2006" xmlns:aink="http://schemas.microsoft.com/office/drawing/2016/ink" xmlns:am3d="http://schemas.microsoft.com/office/drawing/2017/model3d" xmlns:o="urn:schemas-microsoft-com:office:office" xmlns:r="http://schemas.openxmlformats.org/officeDocument/2006/relationships" xmlns:m="http://schemas.openxmlformats.org/officeDocument/2006/math" xmlns:v="urn:schemas-microsoft-com:vml" xmlns:wp14="http://schemas.microsoft.com/office/word/2010/wordprocessingDrawing" xmlns:wp="http://schemas.openxmlformats.org/drawingml/2006/wordprocessingDrawing" xmlns:w10="urn:schemas-microsoft-com:office:word" xmlns:w="http://schemas.openxmlformats.org/wordprocessingml/2006/main" xmlns:w14="http://schemas.microsoft.com/office/word/2010/wordml" xmlns:w15="http://schemas.microsoft.com/office/word/2012/wordml" xmlns:w16cex="http://schemas.microsoft.com/office/word/2018/wordml/cex" xmlns:w16cid="http://schemas.microsoft.com/office/word/2016/wordml/cid" xmlns:w16="http://schemas.microsoft.com/office/word/2018/wordml" xmlns:w16sdtdh="http://schemas.microsoft.com/office/word/2020/wordml/sdtdatahash" xmlns:w16se="http://schemas.microsoft.com/office/word/2015/wordml/symex" xmlns:wpg="http://schemas.microsoft.com/office/word/2010/wordprocessingGroup" xmlns:wpi="http://schemas.microsoft.com/office/word/2010/wordprocessingInk" xmlns:wne="http://schemas.microsoft.com/office/word/2006/wordml" xmlns:wps="http://schemas.microsoft.com/office/word/2010/wordprocessingShape" mc:Ignorable="w14 w15 w16se w16cid w16 w16cex w16sdtdh wp14">
+  <w:p>
+    <w:pPr>
+      <w:pStyle w:val="Header"/>
+      <w:pBdr>
+        <w:bottom w:val="single" w:sz="4" w:space="1" w:color="auto"/>
+      </w:pBdr>
+      <w:spacing w:before="120" w:line="240" w:lineRule="exact"/>
+      <w:jc w:val="center"/>
+      <w:rPr>
+        <w:rFonts w:ascii="Andalus" w:eastAsia="FangSong" w:hAnsi="Andalus" w:cs="Andalus"/>
+      </w:rPr>
+    </w:pPr>
+    <w:r>
+      <w:rPr>
+        <w:rFonts w:ascii="Andalus" w:eastAsia="FangSong" w:hAnsi="Andalus" w:cs="Andalus"/>
+      </w:rPr>
+      <w:t xml:space="preserve">Page </w:t>
+    </w:r>
+    <w:r>
+      <w:rPr>
+        <w:rFonts w:ascii="Andalus" w:eastAsia="FangSong" w:hAnsi="Andalus" w:cs="Andalus"/>
+      </w:rPr>
+      <w:fldChar w:fldCharType="begin"/>
+    </w:r>
+    <w:r>
+      <w:rPr>
+        <w:rFonts w:ascii="Andalus" w:eastAsia="FangSong" w:hAnsi="Andalus" w:cs="Andalus"/>
+      </w:rPr>
+      <w:instrText xml:space="preserve"> PAGE   \* MERGEFORMAT </w:instrText>
+    </w:r>
+    <w:r>
+      <w:rPr>
+        <w:rFonts w:ascii="Andalus" w:eastAsia="FangSong" w:hAnsi="Andalus" w:cs="Andalus"/>
+      </w:rPr>
+      <w:fldChar w:fldCharType="separate"/>
+    </w:r>
+    <w:r>
+      <w:rPr>
+        <w:rFonts w:ascii="Andalus" w:eastAsia="FangSong" w:hAnsi="Andalus" w:cs="Andalus"/>
+      </w:rPr>
+      <w:t>1</w:t>
+    </w:r>
+    <w:r>
+      <w:rPr>
+        <w:rFonts w:ascii="Andalus" w:eastAsia="FangSong" w:hAnsi="Andalus" w:cs="Andalus"/>
+        <w:noProof/>
+      </w:rPr>
+      <w:fldChar w:fldCharType="end"/>
+    </w:r>
+  </w:p>
+  <w:p>
+    <w:pPr>
+      <w:pStyle w:val="Header"/>
+      <w:spacing w:before="120" w:line="240" w:lineRule="exact"/>
+      <w:jc w:val="center"/>
+      <w:rPr>
+        <w:rFonts w:ascii="Andalus" w:eastAsia="FangSong" w:hAnsi="Andalus" w:cs="Andalus"/>
+      </w:rPr>
+    </w:pPr>
+    <w:r>
+      <w:rPr>
+        <w:rFonts w:ascii="Andalus" w:eastAsia="FangSong" w:hAnsi="Andalus" w:cs="Andalus"/>
+      </w:rPr>
+      <w:t xml:space="preserve">Vanderbilt Memory &amp; Alzheimer’s Center </w:t>
+    </w:r>
+    <w:r>
+      <w:rPr>
+        <w:rFonts w:ascii="Andalus" w:eastAsia="FangSong" w:hAnsi="Andalus" w:cs="Andalus"/>
+        <w:b/>
+      </w:rPr>
+      <w:t>·</w:t>
+    </w:r>
+    <w:r>
+      <w:rPr>
+        <w:rFonts w:ascii="Andalus" w:eastAsia="FangSong" w:hAnsi="Andalus" w:cs="Andalus"/>
+      </w:rPr>
+      <w:t xml:space="preserve"> </w:t>
+    </w:r>
+    <w:r>
+      <w:rPr>
+        <w:rFonts w:ascii="Andalus" w:eastAsia="FangSong" w:hAnsi="Andalus" w:cs="Andalus"/>
+      </w:rPr>
+      <w:t xml:space="preserve">Vanderbilt </w:t>
+    </w:r>
+    <w:r>
+      <w:rPr>
+        <w:rFonts w:ascii="Andalus" w:eastAsia="FangSong" w:hAnsi="Andalus" w:cs="Andalus"/>
+      </w:rPr>
+      <w:t>Memory &amp; Aging Project</w:t>
+    </w:r>
+  </w:p>
+  <w:p>
+    <w:pPr>
+      <w:pStyle w:val="Header"/>
+      <w:spacing w:line="240" w:lineRule="exact"/>
+      <w:jc w:val="center"/>
+      <w:rPr>
+        <w:rFonts w:ascii="Andalus" w:eastAsia="FangSong" w:hAnsi="Andalus" w:cs="Andalus"/>
+      </w:rPr>
+    </w:pPr>
+    <w:r>
+      <w:rPr>
+        <w:rFonts w:ascii="Andalus" w:eastAsia="FangSong" w:hAnsi="Andalus" w:cs="Andalus"/>
+      </w:rPr>
+      <w:t>1207 17</w:t>
+    </w:r>
+    <w:r>
+      <w:rPr>
+        <w:rFonts w:ascii="Andalus" w:eastAsia="FangSong" w:hAnsi="Andalus" w:cs="Andalus"/>
+        <w:vertAlign w:val="superscript"/>
+      </w:rPr>
+      <w:t>th</w:t>
+    </w:r>
+    <w:r>
+      <w:rPr>
+        <w:rFonts w:ascii="Andalus" w:eastAsia="FangSong" w:hAnsi="Andalus" w:cs="Andalus"/>
+      </w:rPr>
+      <w:t xml:space="preserve"> Avenue</w:t>
+    </w:r>
+    <w:r>
+      <w:rPr>
+        <w:rFonts w:ascii="Andalus" w:eastAsia="FangSong" w:hAnsi="Andalus" w:cs="Andalus"/>
+      </w:rPr>
+      <w:t xml:space="preserve"> South, </w:t>
+    </w:r>
+    <w:r>
+      <w:rPr>
+        <w:rFonts w:ascii="Andalus" w:eastAsia="FangSong" w:hAnsi="Andalus" w:cs="Andalus"/>
+      </w:rPr>
+      <w:t>2</w:t>
+    </w:r>
+    <w:r>
+      <w:rPr>
+        <w:rFonts w:ascii="Andalus" w:eastAsia="FangSong" w:hAnsi="Andalus" w:cs="Andalus"/>
+        <w:vertAlign w:val="superscript"/>
+      </w:rPr>
+      <w:t>nd</w:t>
+    </w:r>
+    <w:r>
+      <w:rPr>
+        <w:rFonts w:ascii="Andalus" w:eastAsia="FangSong" w:hAnsi="Andalus" w:cs="Andalus"/>
+      </w:rPr>
+      <w:t xml:space="preserve"> floor, Suite 2</w:t>
+    </w:r>
+    <w:r>
+      <w:rPr>
+        <w:rFonts w:ascii="Andalus" w:eastAsia="FangSong" w:hAnsi="Andalus" w:cs="Andalus"/>
+      </w:rPr>
+      <w:t>0</w:t>
+    </w:r>
+    <w:r>
+      <w:rPr>
+        <w:rFonts w:ascii="Andalus" w:eastAsia="FangSong" w:hAnsi="Andalus" w:cs="Andalus"/>
+      </w:rPr>
+      <w:t>4</w:t>
+    </w:r>
+    <w:r>
+      <w:rPr>
+        <w:rFonts w:ascii="Andalus" w:eastAsia="FangSong" w:hAnsi="Andalus" w:cs="Andalus"/>
+      </w:rPr>
+      <w:t xml:space="preserve"> </w:t>
+    </w:r>
+    <w:r>
+      <w:rPr>
+        <w:rFonts w:ascii="Andalus" w:eastAsia="FangSong" w:hAnsi="Andalus" w:cs="Andalus"/>
+        <w:b/>
+      </w:rPr>
+      <w:t xml:space="preserve">· </w:t>
+    </w:r>
+    <w:r>
+      <w:rPr>
+        <w:rFonts w:ascii="Andalus" w:eastAsia="FangSong" w:hAnsi="Andalus" w:cs="Andalus"/>
+      </w:rPr>
+      <w:t>Nashville, TN 37212</w:t>
+    </w:r>
+    <w:r>
+      <w:rPr>
+        <w:rFonts w:ascii="Andalus" w:eastAsia="FangSong" w:hAnsi="Andalus" w:cs="Andalus"/>
+      </w:rPr>
+      <w:t xml:space="preserve"> </w:t>
+    </w:r>
+    <w:r>
+      <w:rPr>
+        <w:rFonts w:ascii="Andalus" w:eastAsia="FangSong" w:hAnsi="Andalus" w:cs="Andalus"/>
+        <w:b/>
+      </w:rPr>
+      <w:t>·</w:t>
+    </w:r>
+    <w:r>
+      <w:rPr>
+        <w:rFonts w:ascii="Andalus" w:eastAsia="FangSong" w:hAnsi="Andalus" w:cs="Andalus"/>
+      </w:rPr>
+      <w:t xml:space="preserve"> 615-347-6937</w:t>
+    </w:r>
+  </w:p>
+</w:ftr>
 </file>
 
 <file path=word/footnotes.xml><?xml version="1.0" encoding="utf-8"?>
@@ -5073,6 +5273,7 @@
     <w:lsdException w:name="heading 7" w:semiHidden="1" w:unhideWhenUsed="1" w:qFormat="1"/>
     <w:lsdException w:name="heading 8" w:semiHidden="1" w:unhideWhenUsed="1" w:qFormat="1"/>
     <w:lsdException w:name="heading 9" w:semiHidden="1" w:unhideWhenUsed="1" w:qFormat="1"/>
+    <w:lsdException w:name="header" w:uiPriority="99"/>
     <w:lsdException w:name="caption" w:semiHidden="1" w:unhideWhenUsed="1" w:qFormat="1"/>
     <w:lsdException w:name="Title" w:qFormat="1"/>
     <w:lsdException w:name="Subtitle" w:qFormat="1"/>
@@ -5469,6 +5670,7 @@
     <w:name w:val="header"/>
     <w:basedOn w:val="Normal"/>
     <w:link w:val="HeaderChar"/>
+    <w:uiPriority w:val="99"/>
     <w:rsid w:val="00C50957"/>
     <w:pPr>
       <w:tabs>
@@ -5480,6 +5682,7 @@
   <w:style w:type="character" w:customStyle="1" w:styleId="HeaderChar">
     <w:name w:val="Header Char"/>
     <w:link w:val="Header"/>
+    <w:uiPriority w:val="99"/>
     <w:rsid w:val="00C50957"/>
     <w:rPr>
       <w:sz w:val="24"/>

</xml_diff>

<commit_message>
fb name update and phys temp update
</commit_message>
<xml_diff>
--- a/Online/MAP2_Uploader/Uploader/resources/Templates/Feedback/MAP2_phys_temp.docx
+++ b/Online/MAP2_Uploader/Uploader/resources/Templates/Feedback/MAP2_phys_temp.docx
@@ -72,15 +72,106 @@
         </w:rPr>
         <w:t xml:space="preserve">`r </w:t>
       </w:r>
-      <w:proofErr w:type="spellStart"/>
-      <w:r>
-        <w:rPr>
-          <w:rFonts w:cs="Arial"/>
-          <w:szCs w:val="22"/>
-        </w:rPr>
-        <w:t>first_name</w:t>
-      </w:r>
-      <w:proofErr w:type="spellEnd"/>
+      <w:r>
+        <w:rPr>
+          <w:rFonts w:cs="Arial"/>
+          <w:szCs w:val="22"/>
+        </w:rPr>
+        <w:t>birth</w:t>
+      </w:r>
+      <w:r>
+        <w:rPr>
+          <w:rFonts w:cs="Arial"/>
+          <w:szCs w:val="22"/>
+        </w:rPr>
+        <w:t>_name`</w:t>
+      </w:r>
+    </w:p>
+    <w:p>
+      <w:pPr>
+        <w:rPr>
+          <w:rFonts w:cs="Arial"/>
+          <w:vanish/>
+          <w:specVanish/>
+        </w:rPr>
+      </w:pPr>
+      <w:r>
+        <w:rPr>
+          <w:rFonts w:cs="Arial"/>
+          <w:szCs w:val="22"/>
+        </w:rPr>
+        <w:t xml:space="preserve"> </w:t>
+      </w:r>
+    </w:p>
+    <w:p>
+      <w:pPr>
+        <w:rPr>
+          <w:rFonts w:cs="Arial"/>
+          <w:vanish/>
+          <w:specVanish/>
+        </w:rPr>
+      </w:pPr>
+      <w:r>
+        <w:rPr>
+          <w:rFonts w:cs="Arial"/>
+          <w:vanish/>
+        </w:rPr>
+        <w:t>`r last_name`</w:t>
+      </w:r>
+    </w:p>
+    <w:p>
+      <w:pPr>
+        <w:rPr>
+          <w:rFonts w:cs="Arial"/>
+          <w:szCs w:val="22"/>
+        </w:rPr>
+      </w:pPr>
+    </w:p>
+    <w:p>
+      <w:pPr>
+        <w:rPr>
+          <w:rFonts w:cs="Arial"/>
+          <w:vanish/>
+          <w:specVanish/>
+        </w:rPr>
+      </w:pPr>
+      <w:r>
+        <w:rPr>
+          <w:rFonts w:cs="Arial"/>
+          <w:szCs w:val="22"/>
+        </w:rPr>
+        <w:t>Date of Birth:</w:t>
+      </w:r>
+      <w:r>
+        <w:rPr>
+          <w:rFonts w:cs="Arial"/>
+          <w:szCs w:val="22"/>
+        </w:rPr>
+        <w:t xml:space="preserve"> </w:t>
+      </w:r>
+    </w:p>
+    <w:p>
+      <w:pPr>
+        <w:rPr>
+          <w:rFonts w:cs="Arial"/>
+          <w:vanish/>
+          <w:specVanish/>
+        </w:rPr>
+      </w:pPr>
+      <w:r>
+        <w:rPr>
+          <w:rFonts w:cs="Arial"/>
+          <w:szCs w:val="22"/>
+        </w:rPr>
+        <w:t xml:space="preserve">`r </w:t>
+      </w:r>
+      <w:r>
+        <w:rPr>
+          <w:rFonts w:cs="Arial"/>
+          <w:szCs w:val="22"/>
+        </w:rPr>
+        <w:t>dob</w:t>
+      </w:r>
       <w:r>
         <w:rPr>
           <w:rFonts w:cs="Arial"/>
@@ -93,99 +184,6 @@
       <w:pPr>
         <w:rPr>
           <w:rFonts w:cs="Arial"/>
-          <w:vanish/>
-          <w:specVanish/>
-        </w:rPr>
-      </w:pPr>
-      <w:r>
-        <w:rPr>
-          <w:rFonts w:cs="Arial"/>
-          <w:szCs w:val="22"/>
-        </w:rPr>
-        <w:t xml:space="preserve"> </w:t>
-      </w:r>
-    </w:p>
-    <w:p>
-      <w:pPr>
-        <w:rPr>
-          <w:rFonts w:cs="Arial"/>
-          <w:vanish/>
-          <w:specVanish/>
-        </w:rPr>
-      </w:pPr>
-      <w:r>
-        <w:rPr>
-          <w:rFonts w:cs="Arial"/>
-          <w:vanish/>
-        </w:rPr>
-        <w:t>`r last_name`</w:t>
-      </w:r>
-    </w:p>
-    <w:p>
-      <w:pPr>
-        <w:rPr>
-          <w:rFonts w:cs="Arial"/>
-          <w:szCs w:val="22"/>
-        </w:rPr>
-      </w:pPr>
-    </w:p>
-    <w:p>
-      <w:pPr>
-        <w:rPr>
-          <w:rFonts w:cs="Arial"/>
-          <w:vanish/>
-          <w:specVanish/>
-        </w:rPr>
-      </w:pPr>
-      <w:r>
-        <w:rPr>
-          <w:rFonts w:cs="Arial"/>
-          <w:szCs w:val="22"/>
-        </w:rPr>
-        <w:t>Date of Birth:</w:t>
-      </w:r>
-      <w:r>
-        <w:rPr>
-          <w:rFonts w:cs="Arial"/>
-          <w:szCs w:val="22"/>
-        </w:rPr>
-        <w:t xml:space="preserve"> </w:t>
-      </w:r>
-    </w:p>
-    <w:p>
-      <w:pPr>
-        <w:rPr>
-          <w:rFonts w:cs="Arial"/>
-          <w:vanish/>
-          <w:specVanish/>
-        </w:rPr>
-      </w:pPr>
-      <w:r>
-        <w:rPr>
-          <w:rFonts w:cs="Arial"/>
-          <w:szCs w:val="22"/>
-        </w:rPr>
-        <w:t xml:space="preserve">`r </w:t>
-      </w:r>
-      <w:r>
-        <w:rPr>
-          <w:rFonts w:cs="Arial"/>
-          <w:szCs w:val="22"/>
-        </w:rPr>
-        <w:t>dob</w:t>
-      </w:r>
-      <w:r>
-        <w:rPr>
-          <w:rFonts w:cs="Arial"/>
-          <w:szCs w:val="22"/>
-        </w:rPr>
-        <w:t>`</w:t>
-      </w:r>
-    </w:p>
-    <w:p>
-      <w:pPr>
-        <w:rPr>
-          <w:rFonts w:cs="Arial"/>
           <w:szCs w:val="22"/>
         </w:rPr>
       </w:pPr>
@@ -233,7 +231,7 @@
           <w:noProof/>
           <w:szCs w:val="22"/>
         </w:rPr>
-        <w:t>February 14, 2022</w:t>
+        <w:t>June 24, 2022</w:t>
       </w:r>
       <w:r>
         <w:rPr>
@@ -276,9 +274,8 @@
           <w:color w:val="000000"/>
           <w:szCs w:val="22"/>
         </w:rPr>
-        <w:t xml:space="preserve">`r </w:t>
-      </w:r>
-      <w:proofErr w:type="spellStart"/>
+        <w:t>`r first_name</w:t>
+      </w:r>
       <w:r>
         <w:rPr>
           <w:rStyle w:val="Strong"/>
@@ -287,7 +284,7 @@
           <w:color w:val="000000"/>
           <w:szCs w:val="22"/>
         </w:rPr>
-        <w:t>first_name</w:t>
+        <w:t>_physician</w:t>
       </w:r>
       <w:r>
         <w:rPr>
@@ -297,9 +294,17 @@
           <w:color w:val="000000"/>
           <w:szCs w:val="22"/>
         </w:rPr>
-        <w:t>_physician</w:t>
-      </w:r>
-      <w:proofErr w:type="spellEnd"/>
+        <w:t>`</w:t>
+      </w:r>
+    </w:p>
+    <w:p>
+      <w:pPr>
+        <w:rPr>
+          <w:rFonts w:cs="Arial"/>
+          <w:vanish/>
+          <w:specVanish/>
+        </w:rPr>
+      </w:pPr>
       <w:r>
         <w:rPr>
           <w:rStyle w:val="Strong"/>
@@ -308,6 +313,36 @@
           <w:color w:val="000000"/>
           <w:szCs w:val="22"/>
         </w:rPr>
+        <w:t xml:space="preserve"> </w:t>
+      </w:r>
+    </w:p>
+    <w:p>
+      <w:pPr>
+        <w:rPr>
+          <w:rFonts w:cs="Arial"/>
+          <w:vanish/>
+          <w:specVanish/>
+        </w:rPr>
+      </w:pPr>
+      <w:r>
+        <w:rPr>
+          <w:rFonts w:cs="Arial"/>
+          <w:vanish/>
+        </w:rPr>
+        <w:t>`r last_name</w:t>
+      </w:r>
+      <w:r>
+        <w:rPr>
+          <w:rFonts w:cs="Arial"/>
+          <w:vanish/>
+        </w:rPr>
+        <w:t>_physician</w:t>
+      </w:r>
+      <w:r>
+        <w:rPr>
+          <w:rFonts w:cs="Arial"/>
+          <w:vanish/>
+        </w:rPr>
         <w:t>`</w:t>
       </w:r>
     </w:p>
@@ -327,48 +362,27 @@
           <w:color w:val="000000"/>
           <w:szCs w:val="22"/>
         </w:rPr>
-        <w:t xml:space="preserve"> </w:t>
-      </w:r>
-    </w:p>
-    <w:p>
-      <w:pPr>
-        <w:rPr>
-          <w:rFonts w:cs="Arial"/>
-          <w:vanish/>
-          <w:specVanish/>
-        </w:rPr>
-      </w:pPr>
-      <w:r>
-        <w:rPr>
-          <w:rFonts w:cs="Arial"/>
-          <w:vanish/>
-        </w:rPr>
-        <w:t>`r last_name</w:t>
-      </w:r>
-      <w:r>
-        <w:rPr>
-          <w:rFonts w:cs="Arial"/>
-          <w:vanish/>
-        </w:rPr>
-        <w:t>_physician</w:t>
-      </w:r>
-      <w:r>
-        <w:rPr>
-          <w:rFonts w:cs="Arial"/>
-          <w:vanish/>
-        </w:rPr>
-        <w:t>`</w:t>
-      </w:r>
-    </w:p>
-    <w:p>
-      <w:pPr>
-        <w:rPr>
-          <w:rFonts w:cs="Arial"/>
-          <w:vanish/>
-          <w:specVanish/>
-        </w:rPr>
-      </w:pPr>
-      <w:r>
+        <w:t xml:space="preserve">, </w:t>
+      </w:r>
+    </w:p>
+    <w:p>
+      <w:pPr>
+        <w:rPr>
+          <w:rFonts w:cs="Arial"/>
+          <w:vanish/>
+          <w:specVanish/>
+        </w:rPr>
+      </w:pPr>
+      <w:r>
+        <w:rPr>
+          <w:rFonts w:cs="Arial"/>
+          <w:vanish/>
+        </w:rPr>
+        <w:t>`r credentials`</w:t>
+      </w:r>
+    </w:p>
+    <w:p>
+      <w:pPr>
         <w:rPr>
           <w:rStyle w:val="Strong"/>
           <w:rFonts w:cs="Arial"/>
@@ -376,23 +390,45 @@
           <w:color w:val="000000"/>
           <w:szCs w:val="22"/>
         </w:rPr>
-        <w:t xml:space="preserve">, </w:t>
-      </w:r>
-    </w:p>
-    <w:p>
-      <w:pPr>
-        <w:rPr>
-          <w:rFonts w:cs="Arial"/>
-          <w:vanish/>
-          <w:specVanish/>
-        </w:rPr>
-      </w:pPr>
-      <w:r>
-        <w:rPr>
-          <w:rFonts w:cs="Arial"/>
-          <w:vanish/>
-        </w:rPr>
-        <w:t>`r credentials`</w:t>
+      </w:pPr>
+    </w:p>
+    <w:p>
+      <w:pPr>
+        <w:rPr>
+          <w:rFonts w:cs="Arial"/>
+          <w:vanish/>
+          <w:specVanish/>
+        </w:rPr>
+      </w:pPr>
+    </w:p>
+    <w:p>
+      <w:pPr>
+        <w:rPr>
+          <w:rFonts w:cs="Arial"/>
+          <w:vanish/>
+          <w:specVanish/>
+        </w:rPr>
+      </w:pPr>
+      <w:r>
+        <w:rPr>
+          <w:rFonts w:cs="Arial"/>
+          <w:vanish/>
+        </w:rPr>
+        <w:t xml:space="preserve">`r </w:t>
+      </w:r>
+      <w:r>
+        <w:rPr>
+          <w:rFonts w:cs="Arial"/>
+          <w:vanish/>
+        </w:rPr>
+        <w:t>street_address_</w:t>
+      </w:r>
+      <w:r>
+        <w:rPr>
+          <w:rFonts w:cs="Arial"/>
+          <w:vanish/>
+        </w:rPr>
+        <w:t>physician`</w:t>
       </w:r>
     </w:p>
     <w:p>
@@ -425,54 +461,14 @@
       </w:pPr>
       <w:r>
         <w:rPr>
-          <w:rFonts w:cs="Arial"/>
-          <w:vanish/>
-        </w:rPr>
-        <w:t xml:space="preserve">`r </w:t>
-      </w:r>
-      <w:r>
-        <w:rPr>
-          <w:rFonts w:cs="Arial"/>
-          <w:vanish/>
-        </w:rPr>
-        <w:t>street_address_</w:t>
-      </w:r>
-      <w:r>
-        <w:rPr>
-          <w:rFonts w:cs="Arial"/>
-          <w:vanish/>
-        </w:rPr>
-        <w:t>physician`</w:t>
-      </w:r>
-    </w:p>
-    <w:p>
-      <w:pPr>
-        <w:rPr>
           <w:rStyle w:val="Strong"/>
           <w:rFonts w:cs="Arial"/>
           <w:b w:val="0"/>
           <w:color w:val="000000"/>
           <w:szCs w:val="22"/>
         </w:rPr>
-      </w:pPr>
-    </w:p>
-    <w:p>
-      <w:pPr>
-        <w:rPr>
-          <w:rFonts w:cs="Arial"/>
-          <w:vanish/>
-          <w:specVanish/>
-        </w:rPr>
-      </w:pPr>
-    </w:p>
-    <w:p>
-      <w:pPr>
-        <w:rPr>
-          <w:rFonts w:cs="Arial"/>
-          <w:vanish/>
-          <w:specVanish/>
-        </w:rPr>
-      </w:pPr>
+        <w:t xml:space="preserve">`r </w:t>
+      </w:r>
       <w:r>
         <w:rPr>
           <w:rStyle w:val="Strong"/>
@@ -481,9 +477,8 @@
           <w:color w:val="000000"/>
           <w:szCs w:val="22"/>
         </w:rPr>
-        <w:t xml:space="preserve">`r </w:t>
-      </w:r>
-      <w:proofErr w:type="spellStart"/>
+        <w:t>city_</w:t>
+      </w:r>
       <w:r>
         <w:rPr>
           <w:rStyle w:val="Strong"/>
@@ -492,8 +487,17 @@
           <w:color w:val="000000"/>
           <w:szCs w:val="22"/>
         </w:rPr>
-        <w:t>city_</w:t>
-      </w:r>
+        <w:t>physician`</w:t>
+      </w:r>
+    </w:p>
+    <w:p>
+      <w:pPr>
+        <w:rPr>
+          <w:rFonts w:cs="Arial"/>
+          <w:vanish/>
+          <w:specVanish/>
+        </w:rPr>
+      </w:pPr>
       <w:r>
         <w:rPr>
           <w:rStyle w:val="Strong"/>
@@ -502,9 +506,47 @@
           <w:color w:val="000000"/>
           <w:szCs w:val="22"/>
         </w:rPr>
-        <w:t>physician</w:t>
-      </w:r>
-      <w:proofErr w:type="spellEnd"/>
+        <w:t xml:space="preserve">, </w:t>
+      </w:r>
+    </w:p>
+    <w:p>
+      <w:pPr>
+        <w:rPr>
+          <w:rFonts w:cs="Arial"/>
+          <w:vanish/>
+          <w:specVanish/>
+        </w:rPr>
+      </w:pPr>
+      <w:r>
+        <w:rPr>
+          <w:rFonts w:cs="Arial"/>
+          <w:vanish/>
+        </w:rPr>
+        <w:t xml:space="preserve">`r </w:t>
+      </w:r>
+      <w:r>
+        <w:rPr>
+          <w:rFonts w:cs="Arial"/>
+          <w:vanish/>
+        </w:rPr>
+        <w:t>state_</w:t>
+      </w:r>
+      <w:r>
+        <w:rPr>
+          <w:rFonts w:cs="Arial"/>
+          <w:vanish/>
+        </w:rPr>
+        <w:t>physician`</w:t>
+      </w:r>
+    </w:p>
+    <w:p>
+      <w:pPr>
+        <w:rPr>
+          <w:rFonts w:cs="Arial"/>
+          <w:vanish/>
+          <w:specVanish/>
+        </w:rPr>
+      </w:pPr>
       <w:r>
         <w:rPr>
           <w:rStyle w:val="Strong"/>
@@ -513,7 +555,7 @@
           <w:color w:val="000000"/>
           <w:szCs w:val="22"/>
         </w:rPr>
-        <w:t>`</w:t>
+        <w:t xml:space="preserve"> </w:t>
       </w:r>
     </w:p>
     <w:p>
@@ -532,47 +574,8 @@
           <w:color w:val="000000"/>
           <w:szCs w:val="22"/>
         </w:rPr>
-        <w:t xml:space="preserve">, </w:t>
-      </w:r>
-    </w:p>
-    <w:p>
-      <w:pPr>
-        <w:rPr>
-          <w:rFonts w:cs="Arial"/>
-          <w:vanish/>
-          <w:specVanish/>
-        </w:rPr>
-      </w:pPr>
-      <w:r>
-        <w:rPr>
-          <w:rFonts w:cs="Arial"/>
-          <w:vanish/>
-        </w:rPr>
         <w:t xml:space="preserve">`r </w:t>
       </w:r>
-      <w:r>
-        <w:rPr>
-          <w:rFonts w:cs="Arial"/>
-          <w:vanish/>
-        </w:rPr>
-        <w:t>state_</w:t>
-      </w:r>
-      <w:r>
-        <w:rPr>
-          <w:rFonts w:cs="Arial"/>
-          <w:vanish/>
-        </w:rPr>
-        <w:t>physician`</w:t>
-      </w:r>
-    </w:p>
-    <w:p>
-      <w:pPr>
-        <w:rPr>
-          <w:rFonts w:cs="Arial"/>
-          <w:vanish/>
-          <w:specVanish/>
-        </w:rPr>
-      </w:pPr>
       <w:r>
         <w:rPr>
           <w:rStyle w:val="Strong"/>
@@ -581,17 +584,8 @@
           <w:color w:val="000000"/>
           <w:szCs w:val="22"/>
         </w:rPr>
-        <w:t xml:space="preserve"> </w:t>
-      </w:r>
-    </w:p>
-    <w:p>
-      <w:pPr>
-        <w:rPr>
-          <w:rFonts w:cs="Arial"/>
-          <w:vanish/>
-          <w:specVanish/>
-        </w:rPr>
-      </w:pPr>
+        <w:t>zip_</w:t>
+      </w:r>
       <w:r>
         <w:rPr>
           <w:rStyle w:val="Strong"/>
@@ -600,10 +594,11 @@
           <w:color w:val="000000"/>
           <w:szCs w:val="22"/>
         </w:rPr>
-        <w:t xml:space="preserve">`r </w:t>
-      </w:r>
-      <w:proofErr w:type="spellStart"/>
-      <w:r>
+        <w:t>physician`</w:t>
+      </w:r>
+    </w:p>
+    <w:p>
+      <w:pPr>
         <w:rPr>
           <w:rStyle w:val="Strong"/>
           <w:rFonts w:cs="Arial"/>
@@ -611,9 +606,10 @@
           <w:color w:val="000000"/>
           <w:szCs w:val="22"/>
         </w:rPr>
-        <w:t>zip_</w:t>
-      </w:r>
-      <w:r>
+      </w:pPr>
+    </w:p>
+    <w:p>
+      <w:pPr>
         <w:rPr>
           <w:rStyle w:val="Strong"/>
           <w:rFonts w:cs="Arial"/>
@@ -621,40 +617,6 @@
           <w:color w:val="000000"/>
           <w:szCs w:val="22"/>
         </w:rPr>
-        <w:t>physician</w:t>
-      </w:r>
-      <w:proofErr w:type="spellEnd"/>
-      <w:r>
-        <w:rPr>
-          <w:rStyle w:val="Strong"/>
-          <w:rFonts w:cs="Arial"/>
-          <w:b w:val="0"/>
-          <w:color w:val="000000"/>
-          <w:szCs w:val="22"/>
-        </w:rPr>
-        <w:t>`</w:t>
-      </w:r>
-    </w:p>
-    <w:p>
-      <w:pPr>
-        <w:rPr>
-          <w:rStyle w:val="Strong"/>
-          <w:rFonts w:cs="Arial"/>
-          <w:b w:val="0"/>
-          <w:color w:val="000000"/>
-          <w:szCs w:val="22"/>
-        </w:rPr>
-      </w:pPr>
-    </w:p>
-    <w:p>
-      <w:pPr>
-        <w:rPr>
-          <w:rStyle w:val="Strong"/>
-          <w:rFonts w:cs="Arial"/>
-          <w:b w:val="0"/>
-          <w:color w:val="000000"/>
-          <w:szCs w:val="22"/>
-        </w:rPr>
       </w:pPr>
     </w:p>
     <w:p>
@@ -708,13 +670,11 @@
       <w:r>
         <w:t xml:space="preserve">`r </w:t>
       </w:r>
-      <w:proofErr w:type="spellStart"/>
-      <w:r>
-        <w:t>first_name</w:t>
-      </w:r>
-      <w:proofErr w:type="spellEnd"/>
-      <w:r>
-        <w:t>`</w:t>
+      <w:r>
+        <w:t>birth</w:t>
+      </w:r>
+      <w:r>
+        <w:t>_name`</w:t>
       </w:r>
     </w:p>
     <w:p>
@@ -743,15 +703,7 @@
         </w:rPr>
       </w:pPr>
       <w:r>
-        <w:t xml:space="preserve">`r </w:t>
-      </w:r>
-      <w:proofErr w:type="spellStart"/>
-      <w:r>
-        <w:t>last_name</w:t>
-      </w:r>
-      <w:proofErr w:type="spellEnd"/>
-      <w:r>
-        <w:t>`</w:t>
+        <w:t>`r last_name`</w:t>
       </w:r>
     </w:p>
     <w:p>
@@ -863,7 +815,6 @@
         </w:rPr>
         <w:t xml:space="preserve">`r </w:t>
       </w:r>
-      <w:proofErr w:type="spellStart"/>
       <w:r>
         <w:rPr>
           <w:rFonts w:cs="Arial"/>
@@ -876,15 +827,7 @@
           <w:rFonts w:cs="Arial"/>
           <w:szCs w:val="22"/>
         </w:rPr>
-        <w:t>physician</w:t>
-      </w:r>
-      <w:proofErr w:type="spellEnd"/>
-      <w:r>
-        <w:rPr>
-          <w:rFonts w:cs="Arial"/>
-          <w:szCs w:val="22"/>
-        </w:rPr>
-        <w:t>`</w:t>
+        <w:t>physician`</w:t>
       </w:r>
     </w:p>
     <w:p>
@@ -934,13 +877,11 @@
       <w:r>
         <w:t xml:space="preserve">`r </w:t>
       </w:r>
-      <w:proofErr w:type="spellStart"/>
-      <w:r>
-        <w:t>first_name</w:t>
-      </w:r>
-      <w:proofErr w:type="spellEnd"/>
-      <w:r>
-        <w:t>`</w:t>
+      <w:r>
+        <w:t>birth</w:t>
+      </w:r>
+      <w:r>
+        <w:t>_name`</w:t>
       </w:r>
     </w:p>
     <w:p>
@@ -1033,478 +974,462 @@
           <w:rFonts w:cs="Arial"/>
           <w:vanish/>
         </w:rPr>
+        <w:t>`r fu_date_</w:t>
+      </w:r>
+      <w:r>
+        <w:rPr>
+          <w:rFonts w:cs="Arial"/>
+          <w:vanish/>
+        </w:rPr>
+        <w:t>c</w:t>
+      </w:r>
+      <w:r>
+        <w:rPr>
+          <w:rFonts w:cs="Arial"/>
+          <w:vanish/>
+        </w:rPr>
+        <w:t>`</w:t>
+      </w:r>
+    </w:p>
+    <w:p>
+      <w:r>
+        <w:t>. Th</w:t>
+      </w:r>
+      <w:r>
+        <w:t>is study</w:t>
+      </w:r>
+      <w:r>
+        <w:t>, funded by the National Institutes o</w:t>
+      </w:r>
+      <w:r>
+        <w:t>f</w:t>
+      </w:r>
+      <w:r>
+        <w:t xml:space="preserve"> Health,</w:t>
+      </w:r>
+      <w:r>
+        <w:rPr>
+          <w:i/>
+        </w:rPr>
+        <w:t xml:space="preserve"> </w:t>
+      </w:r>
+      <w:r>
+        <w:t>investigat</w:t>
+      </w:r>
+      <w:r>
+        <w:t>es</w:t>
+      </w:r>
+      <w:r>
+        <w:t xml:space="preserve"> the relationship between heart </w:t>
+      </w:r>
+      <w:r>
+        <w:t xml:space="preserve">health </w:t>
+      </w:r>
+      <w:r>
+        <w:t>and brain</w:t>
+      </w:r>
+      <w:r>
+        <w:t xml:space="preserve"> aging</w:t>
+      </w:r>
+      <w:r>
+        <w:t xml:space="preserve"> in </w:t>
+      </w:r>
+      <w:r>
+        <w:t>older adults</w:t>
+      </w:r>
+      <w:r>
+        <w:t xml:space="preserve">. </w:t>
+      </w:r>
+      <w:r>
+        <w:t xml:space="preserve">The </w:t>
+      </w:r>
+      <w:r>
+        <w:t xml:space="preserve">study visit involves </w:t>
+      </w:r>
+      <w:r>
+        <w:t xml:space="preserve">a </w:t>
+      </w:r>
+      <w:r>
+        <w:t xml:space="preserve">fasting </w:t>
+      </w:r>
+      <w:r>
+        <w:t>blood draw</w:t>
+      </w:r>
+      <w:r>
+        <w:t>, neuropsychological evaluation,</w:t>
+      </w:r>
+      <w:r>
+        <w:t xml:space="preserve"> </w:t>
+      </w:r>
+      <w:r>
+        <w:t xml:space="preserve">and </w:t>
+      </w:r>
+      <w:r>
+        <w:t>echocardiogram</w:t>
+      </w:r>
+      <w:r>
+        <w:t xml:space="preserve"> completed </w:t>
+      </w:r>
+      <w:r>
+        <w:t xml:space="preserve">at the </w:t>
+      </w:r>
+      <w:r>
+        <w:t xml:space="preserve">Vanderbilt </w:t>
+      </w:r>
+      <w:r>
+        <w:t>University</w:t>
+      </w:r>
+      <w:r>
+        <w:t xml:space="preserve"> Medical Center.</w:t>
+      </w:r>
+      <w:r>
+        <w:t xml:space="preserve"> </w:t>
+      </w:r>
+    </w:p>
+    <w:p>
+      <w:pPr>
+        <w:ind w:firstLine="720"/>
+        <w:rPr>
+          <w:rFonts w:cs="Arial"/>
+          <w:szCs w:val="22"/>
+        </w:rPr>
+      </w:pPr>
+    </w:p>
+    <w:p>
+      <w:pPr>
+        <w:ind w:firstLine="720"/>
+        <w:rPr>
+          <w:rFonts w:cs="Arial"/>
+          <w:vanish/>
+          <w:specVanish/>
+        </w:rPr>
+      </w:pPr>
+      <w:r>
+        <w:t>Participants</w:t>
+      </w:r>
+      <w:r>
+        <w:t xml:space="preserve"> may </w:t>
+      </w:r>
+      <w:r>
+        <w:t xml:space="preserve">elect </w:t>
+      </w:r>
+      <w:r>
+        <w:t>to have their lab</w:t>
+      </w:r>
+      <w:r>
+        <w:t>oratory</w:t>
+      </w:r>
+      <w:r>
+        <w:t>, neuropsychological</w:t>
+      </w:r>
+      <w:r>
+        <w:t>, and echocardiogram</w:t>
+      </w:r>
+      <w:r>
+        <w:t xml:space="preserve"> results released to </w:t>
+      </w:r>
+      <w:r>
+        <w:t>their</w:t>
+      </w:r>
+      <w:r>
+        <w:t xml:space="preserve"> </w:t>
+      </w:r>
+      <w:r>
+        <w:t xml:space="preserve">treating </w:t>
+      </w:r>
+      <w:r>
+        <w:t>physician</w:t>
+      </w:r>
+      <w:r>
+        <w:t>(</w:t>
+      </w:r>
+      <w:r>
+        <w:t>s</w:t>
+      </w:r>
+      <w:r>
+        <w:t>)</w:t>
+      </w:r>
+      <w:r>
+        <w:t xml:space="preserve">.  </w:t>
+      </w:r>
+    </w:p>
+    <w:p>
+      <w:pPr>
+        <w:rPr>
+          <w:rFonts w:cs="Arial"/>
+          <w:vanish/>
+          <w:specVanish/>
+        </w:rPr>
+      </w:pPr>
+      <w:r>
+        <w:rPr>
+          <w:rFonts w:cs="Arial"/>
+          <w:vanish/>
+        </w:rPr>
+        <w:t>`r salutation`</w:t>
+      </w:r>
+    </w:p>
+    <w:p>
+      <w:pPr>
+        <w:rPr>
+          <w:rFonts w:cs="Arial"/>
+          <w:vanish/>
+          <w:specVanish/>
+        </w:rPr>
+      </w:pPr>
+      <w:r>
+        <w:t xml:space="preserve"> </w:t>
+      </w:r>
+    </w:p>
+    <w:p>
+      <w:pPr>
+        <w:rPr>
+          <w:rFonts w:cs="Arial"/>
+          <w:vanish/>
+          <w:specVanish/>
+        </w:rPr>
+      </w:pPr>
+      <w:r>
+        <w:rPr>
+          <w:rFonts w:cs="Arial"/>
+          <w:vanish/>
+        </w:rPr>
+        <w:t>`r last_name`</w:t>
+      </w:r>
+    </w:p>
+    <w:p>
+      <w:pPr>
+        <w:rPr>
+          <w:rFonts w:cs="Arial"/>
+          <w:vanish/>
+          <w:specVanish/>
+        </w:rPr>
+      </w:pPr>
+      <w:r>
+        <w:t xml:space="preserve"> has provided permission for us to release </w:t>
+      </w:r>
+    </w:p>
+    <w:p>
+      <w:pPr>
+        <w:rPr>
+          <w:rFonts w:cs="Arial"/>
+          <w:vanish/>
+          <w:specVanish/>
+        </w:rPr>
+      </w:pPr>
+      <w:r>
+        <w:rPr>
+          <w:rFonts w:cs="Arial"/>
+          <w:vanish/>
+        </w:rPr>
+        <w:t>`</w:t>
+      </w:r>
+      <w:r>
+        <w:rPr>
+          <w:rFonts w:cs="Arial"/>
+          <w:vanish/>
+        </w:rPr>
+        <w:t>r pronoun</w:t>
+      </w:r>
+      <w:r>
+        <w:rPr>
+          <w:rFonts w:cs="Arial"/>
+          <w:vanish/>
+        </w:rPr>
+        <w:t>_poss</w:t>
+      </w:r>
+      <w:r>
+        <w:rPr>
+          <w:rFonts w:cs="Arial"/>
+          <w:vanish/>
+        </w:rPr>
+        <w:t>`</w:t>
+      </w:r>
+    </w:p>
+    <w:p>
+      <w:pPr>
+        <w:rPr>
+          <w:rFonts w:cs="Arial"/>
+          <w:vanish/>
+          <w:specVanish/>
+        </w:rPr>
+      </w:pPr>
+      <w:r>
+        <w:t xml:space="preserve"> results to you.  </w:t>
+      </w:r>
+      <w:r>
+        <w:t xml:space="preserve">Enclosed, you will find </w:t>
+      </w:r>
+      <w:r>
+        <w:t>a</w:t>
+      </w:r>
+      <w:r>
+        <w:t xml:space="preserve"> copy of the </w:t>
+      </w:r>
+      <w:r>
+        <w:rPr>
+          <w:b/>
+        </w:rPr>
+        <w:t xml:space="preserve">Release of Medical Information </w:t>
+      </w:r>
+      <w:r>
+        <w:rPr>
+          <w:b/>
+        </w:rPr>
+        <w:t>F</w:t>
+      </w:r>
+      <w:r>
+        <w:rPr>
+          <w:b/>
+        </w:rPr>
+        <w:t>orm</w:t>
+      </w:r>
+      <w:r>
+        <w:t xml:space="preserve"> signed by your patient.</w:t>
+      </w:r>
+      <w:r>
+        <w:t xml:space="preserve">  For your records, please find </w:t>
+      </w:r>
+      <w:r>
+        <w:t xml:space="preserve">a summary of </w:t>
+      </w:r>
+    </w:p>
+    <w:p>
+      <w:pPr>
+        <w:rPr>
+          <w:rFonts w:cs="Arial"/>
+          <w:vanish/>
+          <w:specVanish/>
+        </w:rPr>
+      </w:pPr>
+      <w:r>
+        <w:rPr>
+          <w:rFonts w:cs="Arial"/>
+          <w:vanish/>
+        </w:rPr>
+        <w:t>`r salutation`</w:t>
+      </w:r>
+    </w:p>
+    <w:p>
+      <w:pPr>
+        <w:rPr>
+          <w:rFonts w:cs="Arial"/>
+          <w:vanish/>
+          <w:specVanish/>
+        </w:rPr>
+      </w:pPr>
+      <w:r>
+        <w:t xml:space="preserve"> </w:t>
+      </w:r>
+    </w:p>
+    <w:p>
+      <w:pPr>
+        <w:rPr>
+          <w:rFonts w:cs="Arial"/>
+          <w:vanish/>
+          <w:specVanish/>
+        </w:rPr>
+      </w:pPr>
+      <w:r>
+        <w:rPr>
+          <w:rFonts w:cs="Arial"/>
+          <w:vanish/>
+        </w:rPr>
+        <w:t>`r last_name`</w:t>
+      </w:r>
+    </w:p>
+    <w:p>
+      <w:pPr>
+        <w:rPr>
+          <w:rFonts w:cs="Arial"/>
+          <w:vanish/>
+          <w:specVanish/>
+        </w:rPr>
+      </w:pPr>
+      <w:r>
+        <w:t xml:space="preserve">’s </w:t>
+      </w:r>
+      <w:r>
+        <w:t>laboratory, neuropsychological</w:t>
+      </w:r>
+      <w:r>
+        <w:t>,</w:t>
+      </w:r>
+      <w:r>
+        <w:t xml:space="preserve"> and </w:t>
+      </w:r>
+      <w:r>
+        <w:t>heart test</w:t>
+      </w:r>
+      <w:r>
+        <w:t xml:space="preserve"> results from</w:t>
+      </w:r>
+      <w:r>
+        <w:t xml:space="preserve"> </w:t>
+      </w:r>
+    </w:p>
+    <w:p>
+      <w:pPr>
+        <w:rPr>
+          <w:rFonts w:cs="Arial"/>
+          <w:vanish/>
+          <w:specVanish/>
+        </w:rPr>
+      </w:pPr>
+      <w:r>
+        <w:t>`r pronoun</w:t>
+      </w:r>
+      <w:r>
+        <w:t>_poss</w:t>
+      </w:r>
+      <w:r>
+        <w:t>`</w:t>
+      </w:r>
+    </w:p>
+    <w:p>
+      <w:pPr>
+        <w:rPr>
+          <w:rFonts w:cs="Arial"/>
+          <w:vanish/>
+          <w:specVanish/>
+        </w:rPr>
+      </w:pPr>
+      <w:r>
+        <w:t xml:space="preserve"> initial enrollment visit</w:t>
+      </w:r>
+      <w:r>
+        <w:t>,</w:t>
+      </w:r>
+      <w:r>
+        <w:t xml:space="preserve"> </w:t>
+      </w:r>
+      <w:r>
+        <w:t>follow-up visit</w:t>
+      </w:r>
+      <w:r>
+        <w:t>s, and the current visit</w:t>
+      </w:r>
+      <w:r>
+        <w:t xml:space="preserve"> on </w:t>
+      </w:r>
+    </w:p>
+    <w:p>
+      <w:pPr>
+        <w:rPr>
+          <w:rFonts w:cs="Arial"/>
+          <w:vanish/>
+          <w:specVanish/>
+        </w:rPr>
+      </w:pPr>
+      <w:r>
         <w:t xml:space="preserve">`r </w:t>
       </w:r>
-      <w:proofErr w:type="spellStart"/>
-      <w:r>
-        <w:rPr>
-          <w:rFonts w:cs="Arial"/>
-          <w:vanish/>
-        </w:rPr>
+      <w:r>
         <w:t>fu_date_</w:t>
       </w:r>
       <w:r>
-        <w:rPr>
-          <w:rFonts w:cs="Arial"/>
-          <w:vanish/>
-        </w:rPr>
         <w:t>c</w:t>
       </w:r>
-      <w:proofErr w:type="spellEnd"/>
-      <w:r>
-        <w:rPr>
-          <w:rFonts w:cs="Arial"/>
-          <w:vanish/>
-        </w:rPr>
-        <w:t>`</w:t>
-      </w:r>
-    </w:p>
-    <w:p>
-      <w:r>
-        <w:t>. Th</w:t>
-      </w:r>
-      <w:r>
-        <w:t>is study</w:t>
-      </w:r>
-      <w:r>
-        <w:t>, funded by the National Institutes o</w:t>
-      </w:r>
-      <w:r>
-        <w:t>f</w:t>
-      </w:r>
-      <w:r>
-        <w:t xml:space="preserve"> Health,</w:t>
-      </w:r>
-      <w:r>
-        <w:rPr>
-          <w:i/>
-        </w:rPr>
-        <w:t xml:space="preserve"> </w:t>
-      </w:r>
-      <w:r>
-        <w:t>investigat</w:t>
-      </w:r>
-      <w:r>
-        <w:t>es</w:t>
-      </w:r>
-      <w:r>
-        <w:t xml:space="preserve"> the relationship between heart </w:t>
-      </w:r>
-      <w:r>
-        <w:t xml:space="preserve">health </w:t>
-      </w:r>
-      <w:r>
-        <w:t>and brain</w:t>
-      </w:r>
-      <w:r>
-        <w:t xml:space="preserve"> aging</w:t>
-      </w:r>
-      <w:r>
-        <w:t xml:space="preserve"> in </w:t>
-      </w:r>
-      <w:r>
-        <w:t>older adults</w:t>
-      </w:r>
-      <w:r>
-        <w:t xml:space="preserve">. </w:t>
-      </w:r>
-      <w:r>
-        <w:t xml:space="preserve">The </w:t>
-      </w:r>
-      <w:r>
-        <w:t xml:space="preserve">study visit involves </w:t>
-      </w:r>
-      <w:r>
-        <w:t xml:space="preserve">a </w:t>
-      </w:r>
-      <w:r>
-        <w:t xml:space="preserve">fasting </w:t>
-      </w:r>
-      <w:r>
-        <w:t>blood draw</w:t>
-      </w:r>
-      <w:r>
-        <w:t>, neuropsychological evaluation,</w:t>
-      </w:r>
-      <w:r>
-        <w:t xml:space="preserve"> </w:t>
-      </w:r>
-      <w:r>
-        <w:t xml:space="preserve">and </w:t>
-      </w:r>
-      <w:r>
-        <w:t>echocardiogram</w:t>
-      </w:r>
-      <w:r>
-        <w:t xml:space="preserve"> completed </w:t>
-      </w:r>
-      <w:r>
-        <w:t xml:space="preserve">at the </w:t>
-      </w:r>
-      <w:r>
-        <w:t xml:space="preserve">Vanderbilt </w:t>
-      </w:r>
-      <w:r>
-        <w:t>University</w:t>
-      </w:r>
-      <w:r>
-        <w:t xml:space="preserve"> Medical Center.</w:t>
-      </w:r>
-      <w:r>
-        <w:t xml:space="preserve"> </w:t>
-      </w:r>
-    </w:p>
-    <w:p>
-      <w:pPr>
-        <w:ind w:firstLine="720"/>
-        <w:rPr>
-          <w:rFonts w:cs="Arial"/>
-          <w:szCs w:val="22"/>
-        </w:rPr>
-      </w:pPr>
-    </w:p>
-    <w:p>
-      <w:pPr>
-        <w:ind w:firstLine="720"/>
-        <w:rPr>
-          <w:rFonts w:cs="Arial"/>
-          <w:vanish/>
-          <w:specVanish/>
-        </w:rPr>
-      </w:pPr>
-      <w:r>
-        <w:t>Participants</w:t>
-      </w:r>
-      <w:r>
-        <w:t xml:space="preserve"> may </w:t>
-      </w:r>
-      <w:r>
-        <w:t xml:space="preserve">elect </w:t>
-      </w:r>
-      <w:r>
-        <w:t>to have their lab</w:t>
-      </w:r>
-      <w:r>
-        <w:t>oratory</w:t>
-      </w:r>
-      <w:r>
-        <w:t>, neuropsychological</w:t>
-      </w:r>
-      <w:r>
-        <w:t>, and echocardiogram</w:t>
-      </w:r>
-      <w:r>
-        <w:t xml:space="preserve"> results released to </w:t>
-      </w:r>
-      <w:r>
-        <w:t>their</w:t>
-      </w:r>
-      <w:r>
-        <w:t xml:space="preserve"> </w:t>
-      </w:r>
-      <w:r>
-        <w:t xml:space="preserve">treating </w:t>
-      </w:r>
-      <w:r>
-        <w:t>physician</w:t>
-      </w:r>
-      <w:r>
-        <w:t>(</w:t>
-      </w:r>
-      <w:r>
-        <w:t>s</w:t>
-      </w:r>
-      <w:r>
-        <w:t>)</w:t>
-      </w:r>
-      <w:r>
-        <w:t xml:space="preserve">.  </w:t>
-      </w:r>
-    </w:p>
-    <w:p>
-      <w:pPr>
-        <w:rPr>
-          <w:rFonts w:cs="Arial"/>
-          <w:vanish/>
-          <w:specVanish/>
-        </w:rPr>
-      </w:pPr>
-      <w:r>
-        <w:rPr>
-          <w:rFonts w:cs="Arial"/>
-          <w:vanish/>
-        </w:rPr>
-        <w:t>`r salutation`</w:t>
-      </w:r>
-    </w:p>
-    <w:p>
-      <w:pPr>
-        <w:rPr>
-          <w:rFonts w:cs="Arial"/>
-          <w:vanish/>
-          <w:specVanish/>
-        </w:rPr>
-      </w:pPr>
-      <w:r>
-        <w:t xml:space="preserve"> </w:t>
-      </w:r>
-    </w:p>
-    <w:p>
-      <w:pPr>
-        <w:rPr>
-          <w:rFonts w:cs="Arial"/>
-          <w:vanish/>
-          <w:specVanish/>
-        </w:rPr>
-      </w:pPr>
-      <w:r>
-        <w:rPr>
-          <w:rFonts w:cs="Arial"/>
-          <w:vanish/>
-        </w:rPr>
-        <w:t>`r last_name`</w:t>
-      </w:r>
-    </w:p>
-    <w:p>
-      <w:pPr>
-        <w:rPr>
-          <w:rFonts w:cs="Arial"/>
-          <w:vanish/>
-          <w:specVanish/>
-        </w:rPr>
-      </w:pPr>
-      <w:r>
-        <w:t xml:space="preserve"> has provided permission for us to release </w:t>
-      </w:r>
-    </w:p>
-    <w:p>
-      <w:pPr>
-        <w:rPr>
-          <w:rFonts w:cs="Arial"/>
-          <w:vanish/>
-          <w:specVanish/>
-        </w:rPr>
-      </w:pPr>
-      <w:r>
-        <w:rPr>
-          <w:rFonts w:cs="Arial"/>
-          <w:vanish/>
-        </w:rPr>
-        <w:t>`</w:t>
-      </w:r>
-      <w:r>
-        <w:rPr>
-          <w:rFonts w:cs="Arial"/>
-          <w:vanish/>
-        </w:rPr>
-        <w:t>r pronoun</w:t>
-      </w:r>
-      <w:r>
-        <w:rPr>
-          <w:rFonts w:cs="Arial"/>
-          <w:vanish/>
-        </w:rPr>
-        <w:t>_poss</w:t>
-      </w:r>
-      <w:r>
-        <w:rPr>
-          <w:rFonts w:cs="Arial"/>
-          <w:vanish/>
-        </w:rPr>
-        <w:t>`</w:t>
-      </w:r>
-    </w:p>
-    <w:p>
-      <w:pPr>
-        <w:rPr>
-          <w:rFonts w:cs="Arial"/>
-          <w:vanish/>
-          <w:specVanish/>
-        </w:rPr>
-      </w:pPr>
-      <w:r>
-        <w:t xml:space="preserve"> results to you.  </w:t>
-      </w:r>
-      <w:r>
-        <w:t xml:space="preserve">Enclosed, you will find </w:t>
-      </w:r>
-      <w:r>
-        <w:t>a</w:t>
-      </w:r>
-      <w:r>
-        <w:t xml:space="preserve"> copy of the </w:t>
-      </w:r>
-      <w:r>
-        <w:rPr>
-          <w:b/>
-        </w:rPr>
-        <w:t xml:space="preserve">Release of Medical Information </w:t>
-      </w:r>
-      <w:r>
-        <w:rPr>
-          <w:b/>
-        </w:rPr>
-        <w:t>F</w:t>
-      </w:r>
-      <w:r>
-        <w:rPr>
-          <w:b/>
-        </w:rPr>
-        <w:t>orm</w:t>
-      </w:r>
-      <w:r>
-        <w:t xml:space="preserve"> signed by your patient.</w:t>
-      </w:r>
-      <w:r>
-        <w:t xml:space="preserve">  For your records, please find </w:t>
-      </w:r>
-      <w:r>
-        <w:t xml:space="preserve">a summary of </w:t>
-      </w:r>
-    </w:p>
-    <w:p>
-      <w:pPr>
-        <w:rPr>
-          <w:rFonts w:cs="Arial"/>
-          <w:vanish/>
-          <w:specVanish/>
-        </w:rPr>
-      </w:pPr>
-      <w:r>
-        <w:rPr>
-          <w:rFonts w:cs="Arial"/>
-          <w:vanish/>
-        </w:rPr>
-        <w:t>`r salutation`</w:t>
-      </w:r>
-    </w:p>
-    <w:p>
-      <w:pPr>
-        <w:rPr>
-          <w:rFonts w:cs="Arial"/>
-          <w:vanish/>
-          <w:specVanish/>
-        </w:rPr>
-      </w:pPr>
-      <w:r>
-        <w:t xml:space="preserve"> </w:t>
-      </w:r>
-    </w:p>
-    <w:p>
-      <w:pPr>
-        <w:rPr>
-          <w:rFonts w:cs="Arial"/>
-          <w:vanish/>
-          <w:specVanish/>
-        </w:rPr>
-      </w:pPr>
-      <w:r>
-        <w:rPr>
-          <w:rFonts w:cs="Arial"/>
-          <w:vanish/>
-        </w:rPr>
-        <w:t>`r last_name`</w:t>
-      </w:r>
-    </w:p>
-    <w:p>
-      <w:pPr>
-        <w:rPr>
-          <w:rFonts w:cs="Arial"/>
-          <w:vanish/>
-          <w:specVanish/>
-        </w:rPr>
-      </w:pPr>
-      <w:r>
-        <w:t xml:space="preserve">’s </w:t>
-      </w:r>
-      <w:r>
-        <w:t>laboratory, neuropsychological</w:t>
-      </w:r>
-      <w:r>
-        <w:t>,</w:t>
-      </w:r>
-      <w:r>
-        <w:t xml:space="preserve"> and </w:t>
-      </w:r>
-      <w:r>
-        <w:t>heart test</w:t>
-      </w:r>
-      <w:r>
-        <w:t xml:space="preserve"> results from</w:t>
-      </w:r>
-      <w:r>
-        <w:t xml:space="preserve"> </w:t>
-      </w:r>
-    </w:p>
-    <w:p>
-      <w:pPr>
-        <w:rPr>
-          <w:rFonts w:cs="Arial"/>
-          <w:vanish/>
-          <w:specVanish/>
-        </w:rPr>
-      </w:pPr>
-      <w:r>
-        <w:t xml:space="preserve">`r </w:t>
-      </w:r>
-      <w:proofErr w:type="spellStart"/>
-      <w:r>
-        <w:t>pronoun</w:t>
-      </w:r>
-      <w:r>
-        <w:t>_poss</w:t>
-      </w:r>
-      <w:proofErr w:type="spellEnd"/>
-      <w:r>
-        <w:t>`</w:t>
-      </w:r>
-    </w:p>
-    <w:p>
-      <w:pPr>
-        <w:rPr>
-          <w:rFonts w:cs="Arial"/>
-          <w:vanish/>
-          <w:specVanish/>
-        </w:rPr>
-      </w:pPr>
-      <w:r>
-        <w:t xml:space="preserve"> initial enrollment visit</w:t>
-      </w:r>
-      <w:r>
-        <w:t>,</w:t>
-      </w:r>
-      <w:r>
-        <w:t xml:space="preserve"> </w:t>
-      </w:r>
-      <w:r>
-        <w:t>follow-up visit</w:t>
-      </w:r>
-      <w:r>
-        <w:t>s, and the current visit</w:t>
-      </w:r>
-      <w:r>
-        <w:t xml:space="preserve"> on </w:t>
-      </w:r>
-    </w:p>
-    <w:p>
-      <w:pPr>
-        <w:rPr>
-          <w:rFonts w:cs="Arial"/>
-          <w:vanish/>
-          <w:specVanish/>
-        </w:rPr>
-      </w:pPr>
-      <w:r>
-        <w:t xml:space="preserve">`r </w:t>
-      </w:r>
-      <w:proofErr w:type="spellStart"/>
-      <w:r>
-        <w:t>fu_date_</w:t>
-      </w:r>
-      <w:r>
-        <w:t>c</w:t>
-      </w:r>
-      <w:proofErr w:type="spellEnd"/>
       <w:r>
         <w:t>`</w:t>
       </w:r>
@@ -1810,23 +1735,7 @@
           <w:rFonts w:cs="Arial"/>
           <w:szCs w:val="22"/>
         </w:rPr>
-        <w:t xml:space="preserve">`r </w:t>
-      </w:r>
-      <w:proofErr w:type="spellStart"/>
-      <w:r>
-        <w:rPr>
-          <w:rFonts w:cs="Arial"/>
-          <w:szCs w:val="22"/>
-        </w:rPr>
-        <w:t>last_name</w:t>
-      </w:r>
-      <w:proofErr w:type="spellEnd"/>
-      <w:r>
-        <w:rPr>
-          <w:rFonts w:cs="Arial"/>
-          <w:szCs w:val="22"/>
-        </w:rPr>
-        <w:t>`</w:t>
+        <w:t>`r last_name`</w:t>
       </w:r>
     </w:p>
     <w:p>
@@ -1874,15 +1783,7 @@
           <w:rFonts w:cs="Arial"/>
           <w:szCs w:val="22"/>
         </w:rPr>
-        <w:t xml:space="preserve">`r </w:t>
-      </w:r>
-      <w:proofErr w:type="spellStart"/>
-      <w:r>
-        <w:rPr>
-          <w:rFonts w:cs="Arial"/>
-          <w:szCs w:val="22"/>
-        </w:rPr>
-        <w:t>pronoun_pos</w:t>
+        <w:t>`r pronoun_pos</w:t>
       </w:r>
       <w:r>
         <w:rPr>
@@ -1896,15 +1797,7 @@
           <w:rFonts w:cs="Arial"/>
           <w:szCs w:val="22"/>
         </w:rPr>
-        <w:t>_cap</w:t>
-      </w:r>
-      <w:proofErr w:type="spellEnd"/>
-      <w:r>
-        <w:rPr>
-          <w:rFonts w:cs="Arial"/>
-          <w:szCs w:val="22"/>
-        </w:rPr>
-        <w:t>`</w:t>
+        <w:t>_cap`</w:t>
       </w:r>
     </w:p>
     <w:p>
@@ -1941,15 +1834,7 @@
         </w:rPr>
       </w:pPr>
       <w:r>
-        <w:t xml:space="preserve">`r </w:t>
-      </w:r>
-      <w:proofErr w:type="spellStart"/>
-      <w:r>
-        <w:t>enroll_date</w:t>
-      </w:r>
-      <w:proofErr w:type="spellEnd"/>
-      <w:r>
-        <w:t>`</w:t>
+        <w:t>`r enroll_date`</w:t>
       </w:r>
     </w:p>
     <w:p>
@@ -2024,15 +1909,7 @@
           <w:rFonts w:cs="Arial"/>
           <w:szCs w:val="22"/>
         </w:rPr>
-        <w:t xml:space="preserve">`r </w:t>
-      </w:r>
-      <w:proofErr w:type="spellStart"/>
-      <w:r>
-        <w:rPr>
-          <w:rFonts w:cs="Arial"/>
-          <w:szCs w:val="22"/>
-        </w:rPr>
-        <w:t>pronoun_pos</w:t>
+        <w:t>`r pronoun_pos</w:t>
       </w:r>
       <w:r>
         <w:rPr>
@@ -2046,14 +1923,40 @@
           <w:rFonts w:cs="Arial"/>
           <w:szCs w:val="22"/>
         </w:rPr>
-        <w:t>_cap</w:t>
-      </w:r>
-      <w:proofErr w:type="spellEnd"/>
-      <w:r>
-        <w:rPr>
-          <w:rFonts w:cs="Arial"/>
-          <w:szCs w:val="22"/>
-        </w:rPr>
+        <w:t>_cap`</w:t>
+      </w:r>
+    </w:p>
+    <w:p>
+      <w:pPr>
+        <w:rPr>
+          <w:rFonts w:cs="Arial"/>
+          <w:vanish/>
+          <w:specVanish/>
+        </w:rPr>
+      </w:pPr>
+      <w:r>
+        <w:rPr>
+          <w:rFonts w:cs="Arial"/>
+          <w:szCs w:val="22"/>
+        </w:rPr>
+        <w:t xml:space="preserve"> </w:t>
+      </w:r>
+    </w:p>
+    <w:p>
+      <w:pPr>
+        <w:pStyle w:val="bold"/>
+        <w:rPr>
+          <w:vanish/>
+          <w:specVanish/>
+        </w:rPr>
+      </w:pPr>
+      <w:r>
+        <w:t>`r Epoc</w:t>
+      </w:r>
+      <w:r>
+        <w:t>2</w:t>
+      </w:r>
+      <w:r>
         <w:t>`</w:t>
       </w:r>
     </w:p>
@@ -2068,10 +1971,239 @@
       <w:r>
         <w:rPr>
           <w:rFonts w:cs="Arial"/>
-          <w:szCs w:val="22"/>
-        </w:rPr>
+          <w:b/>
+          <w:szCs w:val="22"/>
+        </w:rPr>
+        <w:t xml:space="preserve"> visit results on </w:t>
+      </w:r>
+    </w:p>
+    <w:p>
+      <w:pPr>
+        <w:pStyle w:val="bold"/>
+        <w:rPr>
+          <w:vanish/>
+          <w:szCs w:val="24"/>
+          <w:specVanish/>
+        </w:rPr>
+      </w:pPr>
+      <w:r>
+        <w:t>`r fu_date_</w:t>
+      </w:r>
+      <w:r>
+        <w:t>prev2</w:t>
+      </w:r>
+      <w:r>
+        <w:t>`</w:t>
+      </w:r>
+    </w:p>
+    <w:p>
+      <w:r>
         <w:t xml:space="preserve"> </w:t>
       </w:r>
+      <w:r>
+        <w:t>were as follows:</w:t>
+      </w:r>
+    </w:p>
+    <w:p>
+      <w:pPr>
+        <w:rPr>
+          <w:rFonts w:cs="Arial"/>
+          <w:vanish/>
+          <w:specVanish/>
+        </w:rPr>
+      </w:pPr>
+    </w:p>
+    <w:p>
+      <w:pPr>
+        <w:rPr>
+          <w:rFonts w:cs="Arial"/>
+          <w:vanish/>
+          <w:specVanish/>
+        </w:rPr>
+      </w:pPr>
+      <w:r>
+        <w:rPr>
+          <w:rFonts w:cs="Arial"/>
+        </w:rPr>
+        <w:t>`r lv</w:t>
+      </w:r>
+      <w:r>
+        <w:rPr>
+          <w:rFonts w:cs="Arial"/>
+        </w:rPr>
+        <w:t>_p2</w:t>
+      </w:r>
+      <w:r>
+        <w:rPr>
+          <w:rFonts w:cs="Arial"/>
+        </w:rPr>
+        <w:t>`</w:t>
+      </w:r>
+    </w:p>
+    <w:p>
+      <w:pPr>
+        <w:rPr>
+          <w:rFonts w:cs="Arial"/>
+        </w:rPr>
+      </w:pPr>
+      <w:r>
+        <w:rPr>
+          <w:rFonts w:cs="Arial"/>
+        </w:rPr>
+        <w:t xml:space="preserve"> left ventricular</w:t>
+      </w:r>
+      <w:r>
+        <w:rPr>
+          <w:rFonts w:cs="Arial"/>
+        </w:rPr>
+        <w:t xml:space="preserve"> diastolic function</w:t>
+      </w:r>
+    </w:p>
+    <w:p>
+      <w:pPr>
+        <w:rPr>
+          <w:rFonts w:cs="Arial"/>
+          <w:vanish/>
+          <w:specVanish/>
+        </w:rPr>
+      </w:pPr>
+    </w:p>
+    <w:p>
+      <w:pPr>
+        <w:rPr>
+          <w:rFonts w:cs="Arial"/>
+          <w:vanish/>
+          <w:specVanish/>
+        </w:rPr>
+      </w:pPr>
+      <w:r>
+        <w:rPr>
+          <w:rFonts w:cs="Arial"/>
+        </w:rPr>
+        <w:t>`r val</w:t>
+      </w:r>
+      <w:r>
+        <w:rPr>
+          <w:rFonts w:cs="Arial"/>
+        </w:rPr>
+        <w:t>_p2</w:t>
+      </w:r>
+      <w:r>
+        <w:rPr>
+          <w:rFonts w:cs="Arial"/>
+        </w:rPr>
+        <w:t>`</w:t>
+      </w:r>
+    </w:p>
+    <w:p>
+      <w:pPr>
+        <w:contextualSpacing/>
+        <w:rPr>
+          <w:rFonts w:cs="Arial"/>
+        </w:rPr>
+      </w:pPr>
+      <w:r>
+        <w:rPr>
+          <w:rFonts w:cs="Arial"/>
+        </w:rPr>
+        <w:t xml:space="preserve"> valvular abnormality</w:t>
+      </w:r>
+    </w:p>
+    <w:p>
+      <w:pPr>
+        <w:rPr>
+          <w:vanish/>
+          <w:specVanish/>
+        </w:rPr>
+      </w:pPr>
+    </w:p>
+    <w:p>
+      <w:pPr>
+        <w:rPr>
+          <w:vanish/>
+          <w:specVanish/>
+        </w:rPr>
+      </w:pPr>
+      <w:r>
+        <w:t>`r lung</w:t>
+      </w:r>
+      <w:r>
+        <w:t>_p2</w:t>
+      </w:r>
+      <w:r>
+        <w:t>`</w:t>
+      </w:r>
+    </w:p>
+    <w:p>
+      <w:pPr>
+        <w:rPr>
+          <w:rFonts w:cs="Arial"/>
+          <w:szCs w:val="22"/>
+        </w:rPr>
+      </w:pPr>
+    </w:p>
+    <w:p>
+      <w:pPr>
+        <w:rPr>
+          <w:rFonts w:cs="Arial"/>
+          <w:szCs w:val="22"/>
+        </w:rPr>
+      </w:pPr>
+    </w:p>
+    <w:p>
+      <w:pPr>
+        <w:rPr>
+          <w:rFonts w:cs="Arial"/>
+          <w:vanish/>
+          <w:specVanish/>
+        </w:rPr>
+      </w:pPr>
+    </w:p>
+    <w:p>
+      <w:pPr>
+        <w:rPr>
+          <w:rFonts w:cs="Arial"/>
+          <w:vanish/>
+          <w:specVanish/>
+        </w:rPr>
+      </w:pPr>
+      <w:r>
+        <w:rPr>
+          <w:rFonts w:cs="Arial"/>
+          <w:szCs w:val="22"/>
+        </w:rPr>
+        <w:t>`r pronoun_pos</w:t>
+      </w:r>
+      <w:r>
+        <w:rPr>
+          <w:rFonts w:cs="Arial"/>
+          <w:szCs w:val="22"/>
+        </w:rPr>
+        <w:t>s</w:t>
+      </w:r>
+      <w:r>
+        <w:rPr>
+          <w:rFonts w:cs="Arial"/>
+          <w:szCs w:val="22"/>
+        </w:rPr>
+        <w:t>_cap`</w:t>
+      </w:r>
+    </w:p>
+    <w:p>
+      <w:pPr>
+        <w:rPr>
+          <w:rFonts w:cs="Arial"/>
+          <w:vanish/>
+          <w:specVanish/>
+        </w:rPr>
+      </w:pPr>
+      <w:r>
+        <w:rPr>
+          <w:rFonts w:cs="Arial"/>
+          <w:szCs w:val="22"/>
+        </w:rPr>
+        <w:t xml:space="preserve"> </w:t>
+      </w:r>
     </w:p>
     <w:p>
       <w:pPr>
@@ -2085,7 +2217,7 @@
         <w:t>`r Epoc</w:t>
       </w:r>
       <w:r>
-        <w:t>2</w:t>
+        <w:t>1</w:t>
       </w:r>
       <w:r>
         <w:t>`</w:t>
@@ -2105,7 +2237,15 @@
           <w:b/>
           <w:szCs w:val="22"/>
         </w:rPr>
-        <w:t xml:space="preserve"> visit results on </w:t>
+        <w:t xml:space="preserve"> visit</w:t>
+      </w:r>
+      <w:r>
+        <w:rPr>
+          <w:rFonts w:cs="Arial"/>
+          <w:b/>
+          <w:szCs w:val="22"/>
+        </w:rPr>
+        <w:t xml:space="preserve"> results on </w:t>
       </w:r>
     </w:p>
     <w:p>
@@ -2121,17 +2261,32 @@
         <w:t>`r fu_date_</w:t>
       </w:r>
       <w:r>
-        <w:t>prev2</w:t>
+        <w:t>prev</w:t>
       </w:r>
       <w:r>
         <w:t>`</w:t>
       </w:r>
     </w:p>
     <w:p>
-      <w:r>
+      <w:pPr>
+        <w:rPr>
+          <w:rFonts w:cs="Arial"/>
+          <w:szCs w:val="22"/>
+        </w:rPr>
+      </w:pPr>
+      <w:r>
+        <w:rPr>
+          <w:rFonts w:cs="Arial"/>
+          <w:b/>
+          <w:szCs w:val="22"/>
+        </w:rPr>
         <w:t xml:space="preserve"> </w:t>
       </w:r>
       <w:r>
+        <w:rPr>
+          <w:rFonts w:cs="Arial"/>
+          <w:szCs w:val="22"/>
+        </w:rPr>
         <w:t>were as follows:</w:t>
       </w:r>
     </w:p>
@@ -2147,26 +2302,519 @@
     <w:p>
       <w:pPr>
         <w:rPr>
-          <w:rFonts w:cs="Arial"/>
-          <w:vanish/>
-          <w:specVanish/>
-        </w:rPr>
-      </w:pPr>
-      <w:r>
-        <w:rPr>
-          <w:rFonts w:cs="Arial"/>
-        </w:rPr>
+          <w:vanish/>
+          <w:specVanish/>
+        </w:rPr>
+      </w:pPr>
+      <w:r>
         <w:t>`r lv</w:t>
       </w:r>
       <w:r>
-        <w:rPr>
-          <w:rFonts w:cs="Arial"/>
+        <w:t>_p</w:t>
+      </w:r>
+      <w:r>
+        <w:t>`</w:t>
+      </w:r>
+    </w:p>
+    <w:p>
+      <w:pPr>
+        <w:rPr>
+          <w:rFonts w:cs="Arial"/>
+        </w:rPr>
+      </w:pPr>
+      <w:r>
+        <w:rPr>
+          <w:rFonts w:cs="Arial"/>
+        </w:rPr>
+        <w:t xml:space="preserve"> left ventricular diastolic function</w:t>
+      </w:r>
+    </w:p>
+    <w:p>
+      <w:pPr>
+        <w:rPr>
+          <w:rFonts w:cs="Arial"/>
+          <w:vanish/>
+          <w:specVanish/>
+        </w:rPr>
+      </w:pPr>
+    </w:p>
+    <w:p>
+      <w:pPr>
+        <w:rPr>
+          <w:rFonts w:cs="Arial"/>
+          <w:vanish/>
+          <w:specVanish/>
+        </w:rPr>
+      </w:pPr>
+      <w:r>
+        <w:rPr>
+          <w:rFonts w:cs="Arial"/>
+        </w:rPr>
+        <w:t>`r val</w:t>
+      </w:r>
+      <w:r>
+        <w:rPr>
+          <w:rFonts w:cs="Arial"/>
+        </w:rPr>
+        <w:t>_p</w:t>
+      </w:r>
+      <w:r>
+        <w:rPr>
+          <w:rFonts w:cs="Arial"/>
+        </w:rPr>
+        <w:t>`</w:t>
+      </w:r>
+    </w:p>
+    <w:p>
+      <w:pPr>
+        <w:rPr>
+          <w:rFonts w:cs="Arial"/>
+        </w:rPr>
+      </w:pPr>
+      <w:r>
+        <w:rPr>
+          <w:rFonts w:cs="Arial"/>
+        </w:rPr>
+        <w:t xml:space="preserve"> valvular abnormality</w:t>
+      </w:r>
+    </w:p>
+    <w:p>
+      <w:pPr>
+        <w:rPr>
+          <w:rFonts w:cs="Arial"/>
+          <w:vanish/>
+          <w:specVanish/>
+        </w:rPr>
+      </w:pPr>
+    </w:p>
+    <w:p>
+      <w:pPr>
+        <w:rPr>
+          <w:vanish/>
+          <w:specVanish/>
+        </w:rPr>
+      </w:pPr>
+      <w:r>
+        <w:t>`r lung</w:t>
+      </w:r>
+      <w:r>
+        <w:t>_p</w:t>
+      </w:r>
+      <w:r>
+        <w:t>`</w:t>
+      </w:r>
+    </w:p>
+    <w:p>
+      <w:pPr>
+        <w:pStyle w:val="bold"/>
+      </w:pPr>
+    </w:p>
+    <w:p>
+      <w:pPr>
+        <w:pStyle w:val="bold"/>
+      </w:pPr>
+    </w:p>
+    <w:p>
+      <w:pPr>
+        <w:rPr>
+          <w:rFonts w:cs="Arial"/>
+          <w:vanish/>
+          <w:specVanish/>
+        </w:rPr>
+      </w:pPr>
+    </w:p>
+    <w:p>
+      <w:pPr>
+        <w:rPr>
+          <w:rFonts w:cs="Arial"/>
+          <w:vanish/>
+          <w:specVanish/>
+        </w:rPr>
+      </w:pPr>
+      <w:r>
+        <w:rPr>
+          <w:rFonts w:cs="Arial"/>
+          <w:szCs w:val="22"/>
+        </w:rPr>
+        <w:t>`r pronoun_pos</w:t>
+      </w:r>
+      <w:r>
+        <w:rPr>
+          <w:rFonts w:cs="Arial"/>
+          <w:szCs w:val="22"/>
+        </w:rPr>
+        <w:t>s</w:t>
+      </w:r>
+      <w:r>
+        <w:rPr>
+          <w:rFonts w:cs="Arial"/>
+          <w:szCs w:val="22"/>
+        </w:rPr>
+        <w:t>_cap`</w:t>
+      </w:r>
+    </w:p>
+    <w:p>
+      <w:pPr>
+        <w:rPr>
+          <w:rFonts w:cs="Arial"/>
+          <w:vanish/>
+          <w:specVanish/>
+        </w:rPr>
+      </w:pPr>
+      <w:r>
+        <w:rPr>
+          <w:rFonts w:cs="Arial"/>
+          <w:szCs w:val="22"/>
+        </w:rPr>
+        <w:t xml:space="preserve"> </w:t>
+      </w:r>
+      <w:r>
+        <w:rPr>
+          <w:rFonts w:cs="Arial"/>
+          <w:b/>
+          <w:szCs w:val="22"/>
+        </w:rPr>
+        <w:t xml:space="preserve">current results on </w:t>
+      </w:r>
+    </w:p>
+    <w:p>
+      <w:pPr>
+        <w:pStyle w:val="bold"/>
+        <w:rPr>
+          <w:vanish/>
+          <w:szCs w:val="24"/>
+          <w:specVanish/>
+        </w:rPr>
+      </w:pPr>
+      <w:r>
+        <w:t>`r fu_date_</w:t>
+      </w:r>
+      <w:r>
+        <w:t>c</w:t>
+      </w:r>
+      <w:r>
+        <w:t>`</w:t>
+      </w:r>
+    </w:p>
+    <w:p>
+      <w:pPr>
+        <w:rPr>
+          <w:rFonts w:cs="Arial"/>
+          <w:szCs w:val="22"/>
+        </w:rPr>
+      </w:pPr>
+      <w:r>
+        <w:rPr>
+          <w:rFonts w:cs="Arial"/>
+          <w:szCs w:val="22"/>
+        </w:rPr>
+        <w:t xml:space="preserve"> were as follows:</w:t>
+      </w:r>
+    </w:p>
+    <w:p>
+      <w:pPr>
+        <w:rPr>
+          <w:rFonts w:cs="Arial"/>
+          <w:vanish/>
+          <w:specVanish/>
+        </w:rPr>
+      </w:pPr>
+    </w:p>
+    <w:p>
+      <w:pPr>
+        <w:rPr>
+          <w:rFonts w:cs="Arial"/>
+          <w:vanish/>
+          <w:specVanish/>
+        </w:rPr>
+      </w:pPr>
+      <w:r>
+        <w:rPr>
+          <w:rFonts w:cs="Arial"/>
+        </w:rPr>
+        <w:t>`r lv</w:t>
+      </w:r>
+      <w:r>
+        <w:rPr>
+          <w:rFonts w:cs="Arial"/>
+        </w:rPr>
+        <w:t>_c</w:t>
+      </w:r>
+      <w:r>
+        <w:rPr>
+          <w:rFonts w:cs="Arial"/>
+        </w:rPr>
+        <w:t>`</w:t>
+      </w:r>
+    </w:p>
+    <w:p>
+      <w:pPr>
+        <w:rPr>
+          <w:rFonts w:cs="Arial"/>
+        </w:rPr>
+      </w:pPr>
+      <w:r>
+        <w:rPr>
+          <w:rFonts w:cs="Arial"/>
+        </w:rPr>
+        <w:t xml:space="preserve"> left ventricular diastolic function</w:t>
+      </w:r>
+    </w:p>
+    <w:p>
+      <w:pPr>
+        <w:rPr>
+          <w:rFonts w:cs="Arial"/>
+          <w:vanish/>
+          <w:specVanish/>
+        </w:rPr>
+      </w:pPr>
+    </w:p>
+    <w:p>
+      <w:pPr>
+        <w:rPr>
+          <w:rFonts w:cs="Arial"/>
+          <w:vanish/>
+          <w:specVanish/>
+        </w:rPr>
+      </w:pPr>
+      <w:r>
+        <w:rPr>
+          <w:rFonts w:cs="Arial"/>
+        </w:rPr>
+        <w:t>`r val</w:t>
+      </w:r>
+      <w:r>
+        <w:rPr>
+          <w:rFonts w:cs="Arial"/>
+        </w:rPr>
+        <w:t>_c</w:t>
+      </w:r>
+      <w:r>
+        <w:rPr>
+          <w:rFonts w:cs="Arial"/>
+        </w:rPr>
+        <w:t>`</w:t>
+      </w:r>
+    </w:p>
+    <w:p>
+      <w:pPr>
+        <w:rPr>
+          <w:rFonts w:cs="Arial"/>
+        </w:rPr>
+      </w:pPr>
+      <w:r>
+        <w:rPr>
+          <w:rFonts w:cs="Arial"/>
+        </w:rPr>
+        <w:t xml:space="preserve"> </w:t>
+      </w:r>
+      <w:r>
+        <w:rPr>
+          <w:rFonts w:cs="Arial"/>
+        </w:rPr>
+        <w:t>valvular abnormality</w:t>
+      </w:r>
+    </w:p>
+    <w:p>
+      <w:pPr>
+        <w:rPr>
+          <w:vanish/>
+          <w:specVanish/>
+        </w:rPr>
+      </w:pPr>
+    </w:p>
+    <w:p>
+      <w:pPr>
+        <w:rPr>
+          <w:vanish/>
+          <w:specVanish/>
+        </w:rPr>
+      </w:pPr>
+      <w:r>
+        <w:t>`r lung</w:t>
+      </w:r>
+      <w:r>
+        <w:t>_c</w:t>
+      </w:r>
+      <w:r>
+        <w:t>`</w:t>
+      </w:r>
+    </w:p>
+    <w:p>
+      <w:pPr>
+        <w:rPr>
+          <w:rFonts w:cs="Arial"/>
+          <w:highlight w:val="yellow"/>
+        </w:rPr>
+      </w:pPr>
+    </w:p>
+    <w:p>
+      <w:pPr>
+        <w:rPr>
+          <w:rFonts w:cs="Arial"/>
+          <w:highlight w:val="yellow"/>
+        </w:rPr>
+      </w:pPr>
+    </w:p>
+    <w:p>
+      <w:pPr>
+        <w:rPr>
+          <w:rFonts w:cs="Arial"/>
+          <w:vanish/>
+          <w:specVanish/>
+        </w:rPr>
+      </w:pPr>
+    </w:p>
+    <w:p>
+      <w:pPr>
+        <w:rPr>
+          <w:rFonts w:cs="Arial"/>
+          <w:vanish/>
+          <w:specVanish/>
+        </w:rPr>
+      </w:pPr>
+      <w:r>
+        <w:rPr>
+          <w:rFonts w:cs="Arial"/>
+          <w:vanish/>
+        </w:rPr>
+        <w:t>`r brain_i</w:t>
+      </w:r>
+      <w:r>
+        <w:rPr>
+          <w:rFonts w:cs="Arial"/>
+          <w:vanish/>
+        </w:rPr>
+        <w:t>ntro</w:t>
+      </w:r>
+      <w:r>
+        <w:rPr>
+          <w:rFonts w:cs="Arial"/>
+          <w:vanish/>
+        </w:rPr>
+        <w:t>1`</w:t>
+      </w:r>
+    </w:p>
+    <w:p>
+      <w:pPr>
+        <w:rPr>
+          <w:rFonts w:cs="Arial"/>
+        </w:rPr>
+      </w:pPr>
+    </w:p>
+    <w:p>
+      <w:pPr>
+        <w:rPr>
+          <w:rFonts w:cs="Arial"/>
+          <w:vanish/>
+          <w:specVanish/>
+        </w:rPr>
+      </w:pPr>
+    </w:p>
+    <w:p>
+      <w:pPr>
+        <w:rPr>
+          <w:rFonts w:cs="Arial"/>
+          <w:vanish/>
+          <w:specVanish/>
+        </w:rPr>
+      </w:pPr>
+      <w:r>
+        <w:rPr>
+          <w:rFonts w:cs="Arial"/>
+          <w:vanish/>
+        </w:rPr>
+        <w:t>`r brain_intro2`</w:t>
+      </w:r>
+    </w:p>
+    <w:p>
+      <w:pPr>
+        <w:rPr>
+          <w:rFonts w:cs="Arial"/>
+        </w:rPr>
+      </w:pPr>
+    </w:p>
+    <w:p>
+      <w:pPr>
+        <w:rPr>
+          <w:rFonts w:cs="Arial"/>
+          <w:vanish/>
+          <w:specVanish/>
+        </w:rPr>
+      </w:pPr>
+    </w:p>
+    <w:p>
+      <w:pPr>
+        <w:rPr>
+          <w:rFonts w:cs="Arial"/>
+          <w:vanish/>
+          <w:specVanish/>
+        </w:rPr>
+      </w:pPr>
+      <w:r>
+        <w:rPr>
+          <w:rFonts w:cs="Arial"/>
+          <w:vanish/>
+        </w:rPr>
+        <w:t>`r brain_i</w:t>
+      </w:r>
+      <w:r>
+        <w:rPr>
+          <w:rFonts w:cs="Arial"/>
+          <w:vanish/>
+        </w:rPr>
+        <w:t>p2</w:t>
+      </w:r>
+      <w:r>
+        <w:rPr>
+          <w:rFonts w:cs="Arial"/>
+          <w:vanish/>
+        </w:rPr>
+        <w:t>`</w:t>
+      </w:r>
+    </w:p>
+    <w:p>
+      <w:pPr>
+        <w:rPr>
+          <w:rFonts w:cs="Arial"/>
+        </w:rPr>
+      </w:pPr>
+    </w:p>
+    <w:p>
+      <w:pPr>
+        <w:rPr>
+          <w:rFonts w:cs="Arial"/>
+          <w:vanish/>
+          <w:specVanish/>
+        </w:rPr>
+      </w:pPr>
+    </w:p>
+    <w:p>
+      <w:pPr>
+        <w:rPr>
+          <w:rFonts w:cs="Arial"/>
+          <w:vanish/>
+          <w:specVanish/>
+        </w:rPr>
+      </w:pPr>
+      <w:r>
+        <w:rPr>
+          <w:rFonts w:cs="Arial"/>
+          <w:vanish/>
+        </w:rPr>
+        <w:t>`r brain</w:t>
+      </w:r>
+      <w:r>
+        <w:rPr>
+          <w:rFonts w:cs="Arial"/>
+          <w:vanish/>
         </w:rPr>
         <w:t>_p2</w:t>
       </w:r>
       <w:r>
         <w:rPr>
           <w:rFonts w:cs="Arial"/>
+          <w:vanish/>
         </w:rPr>
         <w:t>`</w:t>
       </w:r>
@@ -2177,91 +2825,89 @@
           <w:rFonts w:cs="Arial"/>
         </w:rPr>
       </w:pPr>
-      <w:r>
-        <w:rPr>
-          <w:rFonts w:cs="Arial"/>
-        </w:rPr>
-        <w:t xml:space="preserve"> left ventricular</w:t>
-      </w:r>
-      <w:r>
-        <w:rPr>
-          <w:rFonts w:cs="Arial"/>
-        </w:rPr>
-        <w:t xml:space="preserve"> diastolic function</w:t>
-      </w:r>
-    </w:p>
-    <w:p>
-      <w:pPr>
-        <w:rPr>
-          <w:rFonts w:cs="Arial"/>
-          <w:vanish/>
-          <w:specVanish/>
-        </w:rPr>
-      </w:pPr>
-    </w:p>
-    <w:p>
-      <w:pPr>
-        <w:rPr>
-          <w:rFonts w:cs="Arial"/>
-          <w:vanish/>
-          <w:specVanish/>
-        </w:rPr>
-      </w:pPr>
-      <w:r>
-        <w:rPr>
-          <w:rFonts w:cs="Arial"/>
-        </w:rPr>
-        <w:t>`r val</w:t>
-      </w:r>
-      <w:r>
-        <w:rPr>
-          <w:rFonts w:cs="Arial"/>
-        </w:rPr>
-        <w:t>_p2</w:t>
-      </w:r>
-      <w:r>
-        <w:rPr>
-          <w:rFonts w:cs="Arial"/>
+    </w:p>
+    <w:p>
+      <w:pPr>
+        <w:rPr>
+          <w:rFonts w:cs="Arial"/>
+          <w:vanish/>
+          <w:specVanish/>
+        </w:rPr>
+      </w:pPr>
+    </w:p>
+    <w:p>
+      <w:pPr>
+        <w:rPr>
+          <w:rFonts w:cs="Arial"/>
+          <w:vanish/>
+          <w:specVanish/>
+        </w:rPr>
+      </w:pPr>
+      <w:r>
+        <w:rPr>
+          <w:rFonts w:cs="Arial"/>
+          <w:vanish/>
+        </w:rPr>
+        <w:t>`r brain_i</w:t>
+      </w:r>
+      <w:r>
+        <w:rPr>
+          <w:rFonts w:cs="Arial"/>
+          <w:vanish/>
+        </w:rPr>
+        <w:t>p</w:t>
+      </w:r>
+      <w:r>
+        <w:rPr>
+          <w:rFonts w:cs="Arial"/>
+          <w:vanish/>
         </w:rPr>
         <w:t>`</w:t>
       </w:r>
     </w:p>
     <w:p>
       <w:pPr>
-        <w:contextualSpacing/>
-        <w:rPr>
-          <w:rFonts w:cs="Arial"/>
-        </w:rPr>
-      </w:pPr>
-      <w:r>
-        <w:rPr>
-          <w:rFonts w:cs="Arial"/>
-        </w:rPr>
-        <w:t xml:space="preserve"> valvular abnormality</w:t>
-      </w:r>
-    </w:p>
-    <w:p>
-      <w:pPr>
-        <w:rPr>
-          <w:vanish/>
-          <w:specVanish/>
-        </w:rPr>
-      </w:pPr>
-    </w:p>
-    <w:p>
-      <w:pPr>
-        <w:rPr>
-          <w:vanish/>
-          <w:specVanish/>
-        </w:rPr>
-      </w:pPr>
-      <w:r>
-        <w:t>`r lung</w:t>
-      </w:r>
-      <w:r>
-        <w:t>_p2</w:t>
-      </w:r>
-      <w:r>
+        <w:rPr>
+          <w:rFonts w:cs="Arial"/>
+        </w:rPr>
+      </w:pPr>
+    </w:p>
+    <w:p>
+      <w:pPr>
+        <w:rPr>
+          <w:rFonts w:cs="Arial"/>
+          <w:vanish/>
+          <w:specVanish/>
+        </w:rPr>
+      </w:pPr>
+    </w:p>
+    <w:p>
+      <w:pPr>
+        <w:rPr>
+          <w:rFonts w:cs="Arial"/>
+          <w:vanish/>
+          <w:specVanish/>
+        </w:rPr>
+      </w:pPr>
+      <w:r>
+        <w:rPr>
+          <w:rFonts w:cs="Arial"/>
+          <w:vanish/>
+        </w:rPr>
+        <w:t>`r brain</w:t>
+      </w:r>
+      <w:r>
+        <w:rPr>
+          <w:rFonts w:cs="Arial"/>
+          <w:vanish/>
+        </w:rPr>
+        <w:t>_p</w:t>
+      </w:r>
+      <w:r>
+        <w:rPr>
+          <w:rFonts w:cs="Arial"/>
+          <w:vanish/>
+        </w:rPr>
         <w:t>`</w:t>
       </w:r>
     </w:p>
@@ -2269,69 +2915,44 @@
       <w:pPr>
         <w:rPr>
           <w:rFonts w:cs="Arial"/>
-          <w:szCs w:val="22"/>
-        </w:rPr>
-      </w:pPr>
-    </w:p>
-    <w:p>
-      <w:pPr>
-        <w:rPr>
-          <w:rFonts w:cs="Arial"/>
-          <w:szCs w:val="22"/>
-        </w:rPr>
-      </w:pPr>
-    </w:p>
-    <w:p>
-      <w:pPr>
-        <w:rPr>
-          <w:rFonts w:cs="Arial"/>
-          <w:vanish/>
-          <w:specVanish/>
-        </w:rPr>
-      </w:pPr>
-    </w:p>
-    <w:p>
-      <w:pPr>
-        <w:rPr>
-          <w:rFonts w:cs="Arial"/>
-          <w:vanish/>
-          <w:specVanish/>
-        </w:rPr>
-      </w:pPr>
-      <w:r>
-        <w:rPr>
-          <w:rFonts w:cs="Arial"/>
-          <w:szCs w:val="22"/>
-        </w:rPr>
-        <w:t xml:space="preserve">`r </w:t>
-      </w:r>
-      <w:proofErr w:type="spellStart"/>
-      <w:r>
-        <w:rPr>
-          <w:rFonts w:cs="Arial"/>
-          <w:szCs w:val="22"/>
-        </w:rPr>
-        <w:t>pronoun_pos</w:t>
-      </w:r>
-      <w:r>
-        <w:rPr>
-          <w:rFonts w:cs="Arial"/>
-          <w:szCs w:val="22"/>
-        </w:rPr>
-        <w:t>s</w:t>
-      </w:r>
-      <w:r>
-        <w:rPr>
-          <w:rFonts w:cs="Arial"/>
-          <w:szCs w:val="22"/>
-        </w:rPr>
-        <w:t>_cap</w:t>
-      </w:r>
-      <w:proofErr w:type="spellEnd"/>
-      <w:r>
-        <w:rPr>
-          <w:rFonts w:cs="Arial"/>
-          <w:szCs w:val="22"/>
+        </w:rPr>
+      </w:pPr>
+    </w:p>
+    <w:p>
+      <w:pPr>
+        <w:rPr>
+          <w:rFonts w:cs="Arial"/>
+          <w:vanish/>
+          <w:specVanish/>
+        </w:rPr>
+      </w:pPr>
+    </w:p>
+    <w:p>
+      <w:pPr>
+        <w:rPr>
+          <w:rFonts w:cs="Arial"/>
+          <w:vanish/>
+          <w:specVanish/>
+        </w:rPr>
+      </w:pPr>
+      <w:r>
+        <w:rPr>
+          <w:rFonts w:cs="Arial"/>
+          <w:vanish/>
+        </w:rPr>
+        <w:t>`r brain_i</w:t>
+      </w:r>
+      <w:r>
+        <w:rPr>
+          <w:rFonts w:cs="Arial"/>
+          <w:vanish/>
+        </w:rPr>
+        <w:t>c</w:t>
+      </w:r>
+      <w:r>
+        <w:rPr>
+          <w:rFonts w:cs="Arial"/>
+          <w:vanish/>
         </w:rPr>
         <w:t>`</w:t>
       </w:r>
@@ -2340,995 +2961,126 @@
       <w:pPr>
         <w:rPr>
           <w:rFonts w:cs="Arial"/>
-          <w:vanish/>
-          <w:specVanish/>
-        </w:rPr>
-      </w:pPr>
-      <w:r>
-        <w:rPr>
-          <w:rFonts w:cs="Arial"/>
-          <w:szCs w:val="22"/>
-        </w:rPr>
+        </w:rPr>
+      </w:pPr>
+    </w:p>
+    <w:p>
+      <w:pPr>
+        <w:rPr>
+          <w:rFonts w:cs="Arial"/>
+          <w:vanish/>
+          <w:specVanish/>
+        </w:rPr>
+      </w:pPr>
+    </w:p>
+    <w:p>
+      <w:pPr>
+        <w:rPr>
+          <w:rFonts w:cs="Arial"/>
+          <w:vanish/>
+          <w:specVanish/>
+        </w:rPr>
+      </w:pPr>
+      <w:r>
+        <w:rPr>
+          <w:rFonts w:cs="Arial"/>
+          <w:vanish/>
+        </w:rPr>
+        <w:t>`r brain</w:t>
+      </w:r>
+      <w:r>
+        <w:rPr>
+          <w:rFonts w:cs="Arial"/>
+          <w:vanish/>
+        </w:rPr>
+        <w:t>_c</w:t>
+      </w:r>
+      <w:r>
+        <w:rPr>
+          <w:rFonts w:cs="Arial"/>
+          <w:vanish/>
+        </w:rPr>
+        <w:t>`</w:t>
+      </w:r>
+    </w:p>
+    <w:p>
+      <w:pPr>
+        <w:rPr>
+          <w:rFonts w:cs="Arial"/>
+        </w:rPr>
+      </w:pPr>
+    </w:p>
+    <w:p>
+      <w:pPr>
+        <w:rPr>
+          <w:rFonts w:cs="Arial"/>
+          <w:highlight w:val="yellow"/>
+        </w:rPr>
+      </w:pPr>
+    </w:p>
+    <w:p>
+      <w:pPr>
+        <w:rPr>
+          <w:rFonts w:cs="Arial"/>
+          <w:highlight w:val="yellow"/>
+        </w:rPr>
+      </w:pPr>
+    </w:p>
+    <w:p>
+      <w:pPr>
+        <w:rPr>
+          <w:rFonts w:cs="Arial"/>
+          <w:b/>
+          <w:szCs w:val="22"/>
+        </w:rPr>
+      </w:pPr>
+      <w:r>
+        <w:rPr>
+          <w:rFonts w:cs="Arial"/>
+          <w:b/>
+          <w:szCs w:val="22"/>
+        </w:rPr>
+        <w:t>Neuropsychological Test Results</w:t>
+      </w:r>
+    </w:p>
+    <w:p>
+      <w:pPr>
+        <w:rPr>
+          <w:rFonts w:cs="Arial"/>
+          <w:vanish/>
+          <w:specVanish/>
+        </w:rPr>
+      </w:pPr>
+      <w:r>
+        <w:t xml:space="preserve">During </w:t>
+      </w:r>
+    </w:p>
+    <w:p>
+      <w:pPr>
+        <w:rPr>
+          <w:rFonts w:cs="Arial"/>
+          <w:vanish/>
+          <w:specVanish/>
+        </w:rPr>
+      </w:pPr>
+      <w:r>
+        <w:t>`r salutation`</w:t>
+      </w:r>
+    </w:p>
+    <w:p>
+      <w:pPr>
+        <w:rPr>
+          <w:rFonts w:cs="Arial"/>
+          <w:vanish/>
+          <w:specVanish/>
+        </w:rPr>
+      </w:pPr>
+      <w:r>
         <w:t xml:space="preserve"> </w:t>
       </w:r>
     </w:p>
     <w:p>
       <w:pPr>
-        <w:pStyle w:val="bold"/>
-        <w:rPr>
-          <w:vanish/>
-          <w:specVanish/>
-        </w:rPr>
-      </w:pPr>
-      <w:r>
-        <w:t>`r Epoc</w:t>
-      </w:r>
-      <w:r>
-        <w:t>1</w:t>
-      </w:r>
-      <w:r>
-        <w:t>`</w:t>
-      </w:r>
-    </w:p>
-    <w:p>
-      <w:pPr>
-        <w:rPr>
-          <w:rFonts w:cs="Arial"/>
-          <w:vanish/>
-          <w:specVanish/>
-        </w:rPr>
-      </w:pPr>
-      <w:r>
-        <w:rPr>
-          <w:rFonts w:cs="Arial"/>
-          <w:b/>
-          <w:szCs w:val="22"/>
-        </w:rPr>
-        <w:t xml:space="preserve"> visit</w:t>
-      </w:r>
-      <w:r>
-        <w:rPr>
-          <w:rFonts w:cs="Arial"/>
-          <w:b/>
-          <w:szCs w:val="22"/>
-        </w:rPr>
-        <w:t xml:space="preserve"> results on </w:t>
-      </w:r>
-    </w:p>
-    <w:p>
-      <w:pPr>
-        <w:pStyle w:val="bold"/>
-        <w:rPr>
-          <w:vanish/>
-          <w:szCs w:val="24"/>
-          <w:specVanish/>
-        </w:rPr>
-      </w:pPr>
-      <w:r>
-        <w:t xml:space="preserve">`r </w:t>
-      </w:r>
-      <w:proofErr w:type="spellStart"/>
-      <w:r>
-        <w:t>fu_date_</w:t>
-      </w:r>
-      <w:r>
-        <w:t>prev</w:t>
-      </w:r>
-      <w:proofErr w:type="spellEnd"/>
-      <w:r>
-        <w:t>`</w:t>
-      </w:r>
-    </w:p>
-    <w:p>
-      <w:pPr>
-        <w:rPr>
-          <w:rFonts w:cs="Arial"/>
-          <w:szCs w:val="22"/>
-        </w:rPr>
-      </w:pPr>
-      <w:r>
-        <w:rPr>
-          <w:rFonts w:cs="Arial"/>
-          <w:b/>
-          <w:szCs w:val="22"/>
-        </w:rPr>
-        <w:t xml:space="preserve"> </w:t>
-      </w:r>
-      <w:r>
-        <w:rPr>
-          <w:rFonts w:cs="Arial"/>
-          <w:szCs w:val="22"/>
-        </w:rPr>
-        <w:t>were as follows:</w:t>
-      </w:r>
-    </w:p>
-    <w:p>
-      <w:pPr>
-        <w:rPr>
-          <w:rFonts w:cs="Arial"/>
-          <w:vanish/>
-          <w:specVanish/>
-        </w:rPr>
-      </w:pPr>
-    </w:p>
-    <w:p>
-      <w:pPr>
-        <w:rPr>
-          <w:vanish/>
-          <w:specVanish/>
-        </w:rPr>
-      </w:pPr>
-      <w:r>
-        <w:t xml:space="preserve">`r </w:t>
-      </w:r>
-      <w:proofErr w:type="spellStart"/>
-      <w:r>
-        <w:t>lv</w:t>
-      </w:r>
-      <w:r>
-        <w:t>_p</w:t>
-      </w:r>
-      <w:proofErr w:type="spellEnd"/>
-      <w:r>
-        <w:t>`</w:t>
-      </w:r>
-    </w:p>
-    <w:p>
-      <w:pPr>
-        <w:rPr>
-          <w:rFonts w:cs="Arial"/>
-        </w:rPr>
-      </w:pPr>
-      <w:r>
-        <w:rPr>
-          <w:rFonts w:cs="Arial"/>
-        </w:rPr>
-        <w:t xml:space="preserve"> left ventricular diastolic function</w:t>
-      </w:r>
-    </w:p>
-    <w:p>
-      <w:pPr>
-        <w:rPr>
-          <w:rFonts w:cs="Arial"/>
-          <w:vanish/>
-          <w:specVanish/>
-        </w:rPr>
-      </w:pPr>
-    </w:p>
-    <w:p>
-      <w:pPr>
-        <w:rPr>
-          <w:rFonts w:cs="Arial"/>
-          <w:vanish/>
-          <w:specVanish/>
-        </w:rPr>
-      </w:pPr>
-      <w:r>
-        <w:rPr>
-          <w:rFonts w:cs="Arial"/>
-        </w:rPr>
-        <w:t xml:space="preserve">`r </w:t>
-      </w:r>
-      <w:proofErr w:type="spellStart"/>
-      <w:r>
-        <w:rPr>
-          <w:rFonts w:cs="Arial"/>
-        </w:rPr>
-        <w:t>val</w:t>
-      </w:r>
-      <w:r>
-        <w:rPr>
-          <w:rFonts w:cs="Arial"/>
-        </w:rPr>
-        <w:t>_p</w:t>
-      </w:r>
-      <w:proofErr w:type="spellEnd"/>
-      <w:r>
-        <w:rPr>
-          <w:rFonts w:cs="Arial"/>
-        </w:rPr>
-        <w:t>`</w:t>
-      </w:r>
-    </w:p>
-    <w:p>
-      <w:pPr>
-        <w:rPr>
-          <w:rFonts w:cs="Arial"/>
-        </w:rPr>
-      </w:pPr>
-      <w:r>
-        <w:rPr>
-          <w:rFonts w:cs="Arial"/>
-        </w:rPr>
-        <w:t xml:space="preserve"> valvular abnormality</w:t>
-      </w:r>
-    </w:p>
-    <w:p>
-      <w:pPr>
-        <w:rPr>
-          <w:rFonts w:cs="Arial"/>
-          <w:vanish/>
-          <w:specVanish/>
-        </w:rPr>
-      </w:pPr>
-    </w:p>
-    <w:p>
-      <w:pPr>
-        <w:rPr>
-          <w:vanish/>
-          <w:specVanish/>
-        </w:rPr>
-      </w:pPr>
-      <w:r>
-        <w:t xml:space="preserve">`r </w:t>
-      </w:r>
-      <w:proofErr w:type="spellStart"/>
-      <w:r>
-        <w:t>lung</w:t>
-      </w:r>
-      <w:r>
-        <w:t>_p</w:t>
-      </w:r>
-      <w:proofErr w:type="spellEnd"/>
-      <w:r>
-        <w:t>`</w:t>
-      </w:r>
-    </w:p>
-    <w:p>
-      <w:pPr>
-        <w:pStyle w:val="bold"/>
-      </w:pPr>
-    </w:p>
-    <w:p>
-      <w:pPr>
-        <w:pStyle w:val="bold"/>
-      </w:pPr>
-    </w:p>
-    <w:p>
-      <w:pPr>
-        <w:rPr>
-          <w:rFonts w:cs="Arial"/>
-          <w:vanish/>
-          <w:specVanish/>
-        </w:rPr>
-      </w:pPr>
-    </w:p>
-    <w:p>
-      <w:pPr>
-        <w:rPr>
-          <w:rFonts w:cs="Arial"/>
-          <w:vanish/>
-          <w:specVanish/>
-        </w:rPr>
-      </w:pPr>
-      <w:r>
-        <w:rPr>
-          <w:rFonts w:cs="Arial"/>
-          <w:szCs w:val="22"/>
-        </w:rPr>
-        <w:t xml:space="preserve">`r </w:t>
-      </w:r>
-      <w:proofErr w:type="spellStart"/>
-      <w:r>
-        <w:rPr>
-          <w:rFonts w:cs="Arial"/>
-          <w:szCs w:val="22"/>
-        </w:rPr>
-        <w:t>pronoun_pos</w:t>
-      </w:r>
-      <w:r>
-        <w:rPr>
-          <w:rFonts w:cs="Arial"/>
-          <w:szCs w:val="22"/>
-        </w:rPr>
-        <w:t>s</w:t>
-      </w:r>
-      <w:r>
-        <w:rPr>
-          <w:rFonts w:cs="Arial"/>
-          <w:szCs w:val="22"/>
-        </w:rPr>
-        <w:t>_cap</w:t>
-      </w:r>
-      <w:proofErr w:type="spellEnd"/>
-      <w:r>
-        <w:rPr>
-          <w:rFonts w:cs="Arial"/>
-          <w:szCs w:val="22"/>
-        </w:rPr>
-        <w:t>`</w:t>
-      </w:r>
-    </w:p>
-    <w:p>
-      <w:pPr>
-        <w:rPr>
-          <w:rFonts w:cs="Arial"/>
-          <w:vanish/>
-          <w:specVanish/>
-        </w:rPr>
-      </w:pPr>
-      <w:r>
-        <w:rPr>
-          <w:rFonts w:cs="Arial"/>
-          <w:szCs w:val="22"/>
-        </w:rPr>
-        <w:t xml:space="preserve"> </w:t>
-      </w:r>
-      <w:r>
-        <w:rPr>
-          <w:rFonts w:cs="Arial"/>
-          <w:b/>
-          <w:szCs w:val="22"/>
-        </w:rPr>
-        <w:t xml:space="preserve">current results on </w:t>
-      </w:r>
-    </w:p>
-    <w:p>
-      <w:pPr>
-        <w:pStyle w:val="bold"/>
-        <w:rPr>
-          <w:vanish/>
-          <w:szCs w:val="24"/>
-          <w:specVanish/>
-        </w:rPr>
-      </w:pPr>
-      <w:r>
-        <w:t xml:space="preserve">`r </w:t>
-      </w:r>
-      <w:proofErr w:type="spellStart"/>
-      <w:r>
-        <w:t>fu_date_</w:t>
-      </w:r>
-      <w:r>
-        <w:t>c</w:t>
-      </w:r>
-      <w:proofErr w:type="spellEnd"/>
-      <w:r>
-        <w:t>`</w:t>
-      </w:r>
-    </w:p>
-    <w:p>
-      <w:pPr>
-        <w:rPr>
-          <w:rFonts w:cs="Arial"/>
-          <w:szCs w:val="22"/>
-        </w:rPr>
-      </w:pPr>
-      <w:r>
-        <w:rPr>
-          <w:rFonts w:cs="Arial"/>
-          <w:szCs w:val="22"/>
-        </w:rPr>
-        <w:t xml:space="preserve"> were as follows:</w:t>
-      </w:r>
-    </w:p>
-    <w:p>
-      <w:pPr>
-        <w:rPr>
-          <w:rFonts w:cs="Arial"/>
-          <w:vanish/>
-          <w:specVanish/>
-        </w:rPr>
-      </w:pPr>
-    </w:p>
-    <w:p>
-      <w:pPr>
-        <w:rPr>
-          <w:rFonts w:cs="Arial"/>
-          <w:vanish/>
-          <w:specVanish/>
-        </w:rPr>
-      </w:pPr>
-      <w:r>
-        <w:rPr>
-          <w:rFonts w:cs="Arial"/>
-        </w:rPr>
-        <w:t xml:space="preserve">`r </w:t>
-      </w:r>
-      <w:proofErr w:type="spellStart"/>
-      <w:r>
-        <w:rPr>
-          <w:rFonts w:cs="Arial"/>
-        </w:rPr>
-        <w:t>lv</w:t>
-      </w:r>
-      <w:r>
-        <w:rPr>
-          <w:rFonts w:cs="Arial"/>
-        </w:rPr>
-        <w:t>_c</w:t>
-      </w:r>
-      <w:proofErr w:type="spellEnd"/>
-      <w:r>
-        <w:rPr>
-          <w:rFonts w:cs="Arial"/>
-        </w:rPr>
-        <w:t>`</w:t>
-      </w:r>
-    </w:p>
-    <w:p>
-      <w:pPr>
-        <w:rPr>
-          <w:rFonts w:cs="Arial"/>
-        </w:rPr>
-      </w:pPr>
-      <w:r>
-        <w:rPr>
-          <w:rFonts w:cs="Arial"/>
-        </w:rPr>
-        <w:t xml:space="preserve"> left ventricular diastolic function</w:t>
-      </w:r>
-    </w:p>
-    <w:p>
-      <w:pPr>
-        <w:rPr>
-          <w:rFonts w:cs="Arial"/>
-          <w:vanish/>
-          <w:specVanish/>
-        </w:rPr>
-      </w:pPr>
-    </w:p>
-    <w:p>
-      <w:pPr>
-        <w:rPr>
-          <w:rFonts w:cs="Arial"/>
-          <w:vanish/>
-          <w:specVanish/>
-        </w:rPr>
-      </w:pPr>
-      <w:r>
-        <w:rPr>
-          <w:rFonts w:cs="Arial"/>
-        </w:rPr>
-        <w:t xml:space="preserve">`r </w:t>
-      </w:r>
-      <w:proofErr w:type="spellStart"/>
-      <w:r>
-        <w:rPr>
-          <w:rFonts w:cs="Arial"/>
-        </w:rPr>
-        <w:t>val</w:t>
-      </w:r>
-      <w:r>
-        <w:rPr>
-          <w:rFonts w:cs="Arial"/>
-        </w:rPr>
-        <w:t>_c</w:t>
-      </w:r>
-      <w:proofErr w:type="spellEnd"/>
-      <w:r>
-        <w:rPr>
-          <w:rFonts w:cs="Arial"/>
-        </w:rPr>
-        <w:t>`</w:t>
-      </w:r>
-    </w:p>
-    <w:p>
-      <w:pPr>
-        <w:rPr>
-          <w:rFonts w:cs="Arial"/>
-        </w:rPr>
-      </w:pPr>
-      <w:r>
-        <w:rPr>
-          <w:rFonts w:cs="Arial"/>
-        </w:rPr>
-        <w:t xml:space="preserve"> </w:t>
-      </w:r>
-      <w:r>
-        <w:rPr>
-          <w:rFonts w:cs="Arial"/>
-        </w:rPr>
-        <w:t>valvular abnormality</w:t>
-      </w:r>
-    </w:p>
-    <w:p>
-      <w:pPr>
-        <w:rPr>
-          <w:vanish/>
-          <w:specVanish/>
-        </w:rPr>
-      </w:pPr>
-    </w:p>
-    <w:p>
-      <w:pPr>
-        <w:rPr>
-          <w:vanish/>
-          <w:specVanish/>
-        </w:rPr>
-      </w:pPr>
-      <w:r>
-        <w:t xml:space="preserve">`r </w:t>
-      </w:r>
-      <w:proofErr w:type="spellStart"/>
-      <w:r>
-        <w:t>lung</w:t>
-      </w:r>
-      <w:r>
-        <w:t>_c</w:t>
-      </w:r>
-      <w:proofErr w:type="spellEnd"/>
-      <w:r>
-        <w:t>`</w:t>
-      </w:r>
-    </w:p>
-    <w:p>
-      <w:pPr>
-        <w:rPr>
-          <w:rFonts w:cs="Arial"/>
-          <w:highlight w:val="yellow"/>
-        </w:rPr>
-      </w:pPr>
-    </w:p>
-    <w:p>
-      <w:pPr>
-        <w:rPr>
-          <w:rFonts w:cs="Arial"/>
-          <w:highlight w:val="yellow"/>
-        </w:rPr>
-      </w:pPr>
-    </w:p>
-    <w:p>
-      <w:pPr>
-        <w:rPr>
-          <w:rFonts w:cs="Arial"/>
-          <w:vanish/>
-          <w:specVanish/>
-        </w:rPr>
-      </w:pPr>
-    </w:p>
-    <w:p>
-      <w:pPr>
-        <w:rPr>
-          <w:rFonts w:cs="Arial"/>
-          <w:vanish/>
-          <w:specVanish/>
-        </w:rPr>
-      </w:pPr>
-      <w:r>
-        <w:rPr>
-          <w:rFonts w:cs="Arial"/>
-          <w:vanish/>
-        </w:rPr>
-        <w:t>`r brain_i</w:t>
-      </w:r>
-      <w:r>
-        <w:rPr>
-          <w:rFonts w:cs="Arial"/>
-          <w:vanish/>
-        </w:rPr>
-        <w:t>ntro</w:t>
-      </w:r>
-      <w:r>
-        <w:rPr>
-          <w:rFonts w:cs="Arial"/>
-          <w:vanish/>
-        </w:rPr>
-        <w:t>1`</w:t>
-      </w:r>
-    </w:p>
-    <w:p>
-      <w:pPr>
-        <w:rPr>
-          <w:rFonts w:cs="Arial"/>
-        </w:rPr>
-      </w:pPr>
-    </w:p>
-    <w:p>
-      <w:pPr>
-        <w:rPr>
-          <w:rFonts w:cs="Arial"/>
-          <w:vanish/>
-          <w:specVanish/>
-        </w:rPr>
-      </w:pPr>
-    </w:p>
-    <w:p>
-      <w:pPr>
-        <w:rPr>
-          <w:rFonts w:cs="Arial"/>
-          <w:vanish/>
-          <w:specVanish/>
-        </w:rPr>
-      </w:pPr>
-      <w:r>
-        <w:rPr>
-          <w:rFonts w:cs="Arial"/>
-          <w:vanish/>
-        </w:rPr>
-        <w:t>`r brain_intro2`</w:t>
-      </w:r>
-    </w:p>
-    <w:p>
-      <w:pPr>
-        <w:rPr>
-          <w:rFonts w:cs="Arial"/>
-        </w:rPr>
-      </w:pPr>
-    </w:p>
-    <w:p>
-      <w:pPr>
-        <w:rPr>
-          <w:rFonts w:cs="Arial"/>
-          <w:vanish/>
-          <w:specVanish/>
-        </w:rPr>
-      </w:pPr>
-    </w:p>
-    <w:p>
-      <w:pPr>
-        <w:rPr>
-          <w:rFonts w:cs="Arial"/>
-          <w:vanish/>
-          <w:specVanish/>
-        </w:rPr>
-      </w:pPr>
-      <w:r>
-        <w:rPr>
-          <w:rFonts w:cs="Arial"/>
-          <w:vanish/>
-        </w:rPr>
-        <w:t>`r brain_i</w:t>
-      </w:r>
-      <w:r>
-        <w:rPr>
-          <w:rFonts w:cs="Arial"/>
-          <w:vanish/>
-        </w:rPr>
-        <w:t>p2</w:t>
-      </w:r>
-      <w:r>
-        <w:rPr>
-          <w:rFonts w:cs="Arial"/>
-          <w:vanish/>
-        </w:rPr>
-        <w:t>`</w:t>
-      </w:r>
-    </w:p>
-    <w:p>
-      <w:pPr>
-        <w:rPr>
-          <w:rFonts w:cs="Arial"/>
-        </w:rPr>
-      </w:pPr>
-    </w:p>
-    <w:p>
-      <w:pPr>
-        <w:rPr>
-          <w:rFonts w:cs="Arial"/>
-          <w:vanish/>
-          <w:specVanish/>
-        </w:rPr>
-      </w:pPr>
-    </w:p>
-    <w:p>
-      <w:pPr>
-        <w:rPr>
-          <w:rFonts w:cs="Arial"/>
-          <w:vanish/>
-          <w:specVanish/>
-        </w:rPr>
-      </w:pPr>
-      <w:r>
-        <w:rPr>
-          <w:rFonts w:cs="Arial"/>
-          <w:vanish/>
-        </w:rPr>
-        <w:t>`r brain</w:t>
-      </w:r>
-      <w:r>
-        <w:rPr>
-          <w:rFonts w:cs="Arial"/>
-          <w:vanish/>
-        </w:rPr>
-        <w:t>_p2</w:t>
-      </w:r>
-      <w:r>
-        <w:rPr>
-          <w:rFonts w:cs="Arial"/>
-          <w:vanish/>
-        </w:rPr>
-        <w:t>`</w:t>
-      </w:r>
-    </w:p>
-    <w:p>
-      <w:pPr>
-        <w:rPr>
-          <w:rFonts w:cs="Arial"/>
-        </w:rPr>
-      </w:pPr>
-    </w:p>
-    <w:p>
-      <w:pPr>
-        <w:rPr>
-          <w:rFonts w:cs="Arial"/>
-          <w:vanish/>
-          <w:specVanish/>
-        </w:rPr>
-      </w:pPr>
-    </w:p>
-    <w:p>
-      <w:pPr>
-        <w:rPr>
-          <w:rFonts w:cs="Arial"/>
-          <w:vanish/>
-          <w:specVanish/>
-        </w:rPr>
-      </w:pPr>
-      <w:r>
-        <w:rPr>
-          <w:rFonts w:cs="Arial"/>
-          <w:vanish/>
-        </w:rPr>
-        <w:t xml:space="preserve">`r </w:t>
-      </w:r>
-      <w:proofErr w:type="spellStart"/>
-      <w:r>
-        <w:rPr>
-          <w:rFonts w:cs="Arial"/>
-          <w:vanish/>
-        </w:rPr>
-        <w:t>brain_i</w:t>
-      </w:r>
-      <w:r>
-        <w:rPr>
-          <w:rFonts w:cs="Arial"/>
-          <w:vanish/>
-        </w:rPr>
-        <w:t>p</w:t>
-      </w:r>
-      <w:proofErr w:type="spellEnd"/>
-      <w:r>
-        <w:rPr>
-          <w:rFonts w:cs="Arial"/>
-          <w:vanish/>
-        </w:rPr>
-        <w:t>`</w:t>
-      </w:r>
-    </w:p>
-    <w:p>
-      <w:pPr>
-        <w:rPr>
-          <w:rFonts w:cs="Arial"/>
-        </w:rPr>
-      </w:pPr>
-    </w:p>
-    <w:p>
-      <w:pPr>
-        <w:rPr>
-          <w:rFonts w:cs="Arial"/>
-          <w:vanish/>
-          <w:specVanish/>
-        </w:rPr>
-      </w:pPr>
-    </w:p>
-    <w:p>
-      <w:pPr>
-        <w:rPr>
-          <w:rFonts w:cs="Arial"/>
-          <w:vanish/>
-          <w:specVanish/>
-        </w:rPr>
-      </w:pPr>
-      <w:r>
-        <w:rPr>
-          <w:rFonts w:cs="Arial"/>
-          <w:vanish/>
-        </w:rPr>
-        <w:t xml:space="preserve">`r </w:t>
-      </w:r>
-      <w:proofErr w:type="spellStart"/>
-      <w:r>
-        <w:rPr>
-          <w:rFonts w:cs="Arial"/>
-          <w:vanish/>
-        </w:rPr>
-        <w:t>brain</w:t>
-      </w:r>
-      <w:r>
-        <w:rPr>
-          <w:rFonts w:cs="Arial"/>
-          <w:vanish/>
-        </w:rPr>
-        <w:t>_p</w:t>
-      </w:r>
-      <w:proofErr w:type="spellEnd"/>
-      <w:r>
-        <w:rPr>
-          <w:rFonts w:cs="Arial"/>
-          <w:vanish/>
-        </w:rPr>
-        <w:t>`</w:t>
-      </w:r>
-    </w:p>
-    <w:p>
-      <w:pPr>
-        <w:rPr>
-          <w:rFonts w:cs="Arial"/>
-        </w:rPr>
-      </w:pPr>
-    </w:p>
-    <w:p>
-      <w:pPr>
-        <w:rPr>
-          <w:rFonts w:cs="Arial"/>
-          <w:vanish/>
-          <w:specVanish/>
-        </w:rPr>
-      </w:pPr>
-    </w:p>
-    <w:p>
-      <w:pPr>
-        <w:rPr>
-          <w:rFonts w:cs="Arial"/>
-          <w:vanish/>
-          <w:specVanish/>
-        </w:rPr>
-      </w:pPr>
-      <w:r>
-        <w:rPr>
-          <w:rFonts w:cs="Arial"/>
-          <w:vanish/>
-        </w:rPr>
-        <w:t xml:space="preserve">`r </w:t>
-      </w:r>
-      <w:proofErr w:type="spellStart"/>
-      <w:r>
-        <w:rPr>
-          <w:rFonts w:cs="Arial"/>
-          <w:vanish/>
-        </w:rPr>
-        <w:t>brain_i</w:t>
-      </w:r>
-      <w:r>
-        <w:rPr>
-          <w:rFonts w:cs="Arial"/>
-          <w:vanish/>
-        </w:rPr>
-        <w:t>c</w:t>
-      </w:r>
-      <w:proofErr w:type="spellEnd"/>
-      <w:r>
-        <w:rPr>
-          <w:rFonts w:cs="Arial"/>
-          <w:vanish/>
-        </w:rPr>
-        <w:t>`</w:t>
-      </w:r>
-    </w:p>
-    <w:p>
-      <w:pPr>
-        <w:rPr>
-          <w:rFonts w:cs="Arial"/>
-        </w:rPr>
-      </w:pPr>
-    </w:p>
-    <w:p>
-      <w:pPr>
-        <w:rPr>
-          <w:rFonts w:cs="Arial"/>
-          <w:vanish/>
-          <w:specVanish/>
-        </w:rPr>
-      </w:pPr>
-    </w:p>
-    <w:p>
-      <w:pPr>
-        <w:rPr>
-          <w:rFonts w:cs="Arial"/>
-          <w:vanish/>
-          <w:specVanish/>
-        </w:rPr>
-      </w:pPr>
-      <w:r>
-        <w:rPr>
-          <w:rFonts w:cs="Arial"/>
-          <w:vanish/>
-        </w:rPr>
-        <w:t xml:space="preserve">`r </w:t>
-      </w:r>
-      <w:proofErr w:type="spellStart"/>
-      <w:r>
-        <w:rPr>
-          <w:rFonts w:cs="Arial"/>
-          <w:vanish/>
-        </w:rPr>
-        <w:t>brain</w:t>
-      </w:r>
-      <w:r>
-        <w:rPr>
-          <w:rFonts w:cs="Arial"/>
-          <w:vanish/>
-        </w:rPr>
-        <w:t>_c</w:t>
-      </w:r>
-      <w:proofErr w:type="spellEnd"/>
-      <w:r>
-        <w:rPr>
-          <w:rFonts w:cs="Arial"/>
-          <w:vanish/>
-        </w:rPr>
-        <w:t>`</w:t>
-      </w:r>
-    </w:p>
-    <w:p>
-      <w:pPr>
-        <w:rPr>
-          <w:rFonts w:cs="Arial"/>
-        </w:rPr>
-      </w:pPr>
-    </w:p>
-    <w:p>
-      <w:pPr>
-        <w:rPr>
-          <w:rFonts w:cs="Arial"/>
-          <w:highlight w:val="yellow"/>
-        </w:rPr>
-      </w:pPr>
-    </w:p>
-    <w:p>
-      <w:pPr>
-        <w:rPr>
-          <w:rFonts w:cs="Arial"/>
-          <w:highlight w:val="yellow"/>
-        </w:rPr>
-      </w:pPr>
-    </w:p>
-    <w:p>
-      <w:pPr>
-        <w:rPr>
-          <w:rFonts w:cs="Arial"/>
-          <w:b/>
-          <w:szCs w:val="22"/>
-        </w:rPr>
-      </w:pPr>
-      <w:r>
-        <w:rPr>
-          <w:rFonts w:cs="Arial"/>
-          <w:b/>
-          <w:szCs w:val="22"/>
-        </w:rPr>
-        <w:t>Neuropsychological Test Results</w:t>
-      </w:r>
-    </w:p>
-    <w:p>
-      <w:pPr>
-        <w:rPr>
-          <w:rFonts w:cs="Arial"/>
-          <w:vanish/>
-          <w:specVanish/>
-        </w:rPr>
-      </w:pPr>
-      <w:r>
-        <w:t xml:space="preserve">During </w:t>
-      </w:r>
-    </w:p>
-    <w:p>
-      <w:pPr>
-        <w:rPr>
-          <w:rFonts w:cs="Arial"/>
-          <w:vanish/>
-          <w:specVanish/>
-        </w:rPr>
-      </w:pPr>
-      <w:r>
-        <w:t>`r salutation`</w:t>
-      </w:r>
-    </w:p>
-    <w:p>
-      <w:pPr>
-        <w:rPr>
-          <w:rFonts w:cs="Arial"/>
-          <w:vanish/>
-          <w:specVanish/>
-        </w:rPr>
-      </w:pPr>
-      <w:r>
-        <w:t xml:space="preserve"> </w:t>
-      </w:r>
-    </w:p>
-    <w:p>
-      <w:pPr>
         <w:rPr>
           <w:rFonts w:cs="Arial"/>
           <w:vanish/>
@@ -3392,15 +3144,7 @@
         </w:rPr>
       </w:pPr>
       <w:r>
-        <w:t xml:space="preserve">`r </w:t>
-      </w:r>
-      <w:proofErr w:type="spellStart"/>
-      <w:r>
-        <w:t>pronoun_poss_cap</w:t>
-      </w:r>
-      <w:proofErr w:type="spellEnd"/>
-      <w:r>
-        <w:t>`</w:t>
+        <w:t>`r pronoun_poss_cap`</w:t>
       </w:r>
     </w:p>
     <w:p>
@@ -3448,15 +3192,7 @@
         </w:rPr>
       </w:pPr>
       <w:r>
-        <w:t xml:space="preserve">`r </w:t>
-      </w:r>
-      <w:proofErr w:type="spellStart"/>
-      <w:r>
-        <w:t>pronoun_poss</w:t>
-      </w:r>
-      <w:proofErr w:type="spellEnd"/>
-      <w:r>
-        <w:t>`</w:t>
+        <w:t>`r pronoun_poss`</w:t>
       </w:r>
     </w:p>
     <w:p>
@@ -3828,21 +3564,7 @@
         <w:rPr>
           <w:rFonts w:cs="Arial"/>
         </w:rPr>
-        <w:t xml:space="preserve">Paige E. </w:t>
-      </w:r>
-      <w:proofErr w:type="spellStart"/>
-      <w:r>
-        <w:rPr>
-          <w:rFonts w:cs="Arial"/>
-        </w:rPr>
-        <w:t>Crepezzi</w:t>
-      </w:r>
-      <w:proofErr w:type="spellEnd"/>
-      <w:r>
-        <w:rPr>
-          <w:rFonts w:cs="Arial"/>
-        </w:rPr>
-        <w:t>, BSN, RN</w:t>
+        <w:t>Paige E. Crepezzi, BSN, RN</w:t>
       </w:r>
     </w:p>
     <w:p>

</xml_diff>